<commit_message>
Realizado alterações no documento
</commit_message>
<xml_diff>
--- a/Documentação/Projeto Integrador - Especificação de Casos de Uso.docx
+++ b/Documentação/Projeto Integrador - Especificação de Casos de Uso.docx
@@ -402,7 +402,7 @@
             </w:rPr>
             <w:fldChar w:fldCharType="separate"/>
           </w:r>
-          <w:hyperlink w:anchor="_Toc132445041" w:history="1">
+          <w:hyperlink w:anchor="_Toc133234096" w:history="1">
             <w:r>
               <w:rPr>
                 <w:rStyle w:val="Hyperlink"/>
@@ -448,7 +448,7 @@
                 <w:noProof/>
                 <w:webHidden/>
               </w:rPr>
-              <w:instrText xml:space="preserve"> PAGEREF _Toc132445041 \h </w:instrText>
+              <w:instrText xml:space="preserve"> PAGEREF _Toc133234096 \h </w:instrText>
             </w:r>
             <w:r>
               <w:rPr>
@@ -496,7 +496,7 @@
               <w14:ligatures w14:val="standardContextual"/>
             </w:rPr>
           </w:pPr>
-          <w:hyperlink w:anchor="_Toc132445042" w:history="1">
+          <w:hyperlink w:anchor="_Toc133234097" w:history="1">
             <w:r>
               <w:rPr>
                 <w:rStyle w:val="Hyperlink"/>
@@ -542,7 +542,7 @@
                 <w:noProof/>
                 <w:webHidden/>
               </w:rPr>
-              <w:instrText xml:space="preserve"> PAGEREF _Toc132445042 \h </w:instrText>
+              <w:instrText xml:space="preserve"> PAGEREF _Toc133234097 \h </w:instrText>
             </w:r>
             <w:r>
               <w:rPr>
@@ -590,7 +590,7 @@
               <w14:ligatures w14:val="standardContextual"/>
             </w:rPr>
           </w:pPr>
-          <w:hyperlink w:anchor="_Toc132445043" w:history="1">
+          <w:hyperlink w:anchor="_Toc133234098" w:history="1">
             <w:r>
               <w:rPr>
                 <w:rStyle w:val="Hyperlink"/>
@@ -636,7 +636,7 @@
                 <w:noProof/>
                 <w:webHidden/>
               </w:rPr>
-              <w:instrText xml:space="preserve"> PAGEREF _Toc132445043 \h </w:instrText>
+              <w:instrText xml:space="preserve"> PAGEREF _Toc133234098 \h </w:instrText>
             </w:r>
             <w:r>
               <w:rPr>
@@ -684,7 +684,7 @@
               <w14:ligatures w14:val="standardContextual"/>
             </w:rPr>
           </w:pPr>
-          <w:hyperlink w:anchor="_Toc132445044" w:history="1">
+          <w:hyperlink w:anchor="_Toc133234099" w:history="1">
             <w:r>
               <w:rPr>
                 <w:rStyle w:val="Hyperlink"/>
@@ -730,7 +730,7 @@
                 <w:noProof/>
                 <w:webHidden/>
               </w:rPr>
-              <w:instrText xml:space="preserve"> PAGEREF _Toc132445044 \h </w:instrText>
+              <w:instrText xml:space="preserve"> PAGEREF _Toc133234099 \h </w:instrText>
             </w:r>
             <w:r>
               <w:rPr>
@@ -778,7 +778,7 @@
               <w14:ligatures w14:val="standardContextual"/>
             </w:rPr>
           </w:pPr>
-          <w:hyperlink w:anchor="_Toc132445045" w:history="1">
+          <w:hyperlink w:anchor="_Toc133234100" w:history="1">
             <w:r>
               <w:rPr>
                 <w:rStyle w:val="Hyperlink"/>
@@ -824,7 +824,7 @@
                 <w:noProof/>
                 <w:webHidden/>
               </w:rPr>
-              <w:instrText xml:space="preserve"> PAGEREF _Toc132445045 \h </w:instrText>
+              <w:instrText xml:space="preserve"> PAGEREF _Toc133234100 \h </w:instrText>
             </w:r>
             <w:r>
               <w:rPr>
@@ -872,7 +872,7 @@
               <w14:ligatures w14:val="standardContextual"/>
             </w:rPr>
           </w:pPr>
-          <w:hyperlink w:anchor="_Toc132445046" w:history="1">
+          <w:hyperlink w:anchor="_Toc133234101" w:history="1">
             <w:r>
               <w:rPr>
                 <w:rStyle w:val="Hyperlink"/>
@@ -897,7 +897,7 @@
                 <w:rStyle w:val="Hyperlink"/>
                 <w:noProof/>
               </w:rPr>
-              <w:t>UC.001 – NOME DO CASO DE USO</w:t>
+              <w:t>UC.001 – Manter Login</w:t>
             </w:r>
             <w:r>
               <w:rPr>
@@ -918,7 +918,7 @@
                 <w:noProof/>
                 <w:webHidden/>
               </w:rPr>
-              <w:instrText xml:space="preserve"> PAGEREF _Toc132445046 \h </w:instrText>
+              <w:instrText xml:space="preserve"> PAGEREF _Toc133234101 \h </w:instrText>
             </w:r>
             <w:r>
               <w:rPr>
@@ -966,7 +966,7 @@
               <w14:ligatures w14:val="standardContextual"/>
             </w:rPr>
           </w:pPr>
-          <w:hyperlink w:anchor="_Toc132445047" w:history="1">
+          <w:hyperlink w:anchor="_Toc133234102" w:history="1">
             <w:r>
               <w:rPr>
                 <w:rStyle w:val="Hyperlink"/>
@@ -1012,7 +1012,7 @@
                 <w:noProof/>
                 <w:webHidden/>
               </w:rPr>
-              <w:instrText xml:space="preserve"> PAGEREF _Toc132445047 \h </w:instrText>
+              <w:instrText xml:space="preserve"> PAGEREF _Toc133234102 \h </w:instrText>
             </w:r>
             <w:r>
               <w:rPr>
@@ -1060,7 +1060,7 @@
               <w14:ligatures w14:val="standardContextual"/>
             </w:rPr>
           </w:pPr>
-          <w:hyperlink w:anchor="_Toc132445048" w:history="1">
+          <w:hyperlink w:anchor="_Toc133234103" w:history="1">
             <w:r>
               <w:rPr>
                 <w:rStyle w:val="Hyperlink"/>
@@ -1106,7 +1106,7 @@
                 <w:noProof/>
                 <w:webHidden/>
               </w:rPr>
-              <w:instrText xml:space="preserve"> PAGEREF _Toc132445048 \h </w:instrText>
+              <w:instrText xml:space="preserve"> PAGEREF _Toc133234103 \h </w:instrText>
             </w:r>
             <w:r>
               <w:rPr>
@@ -1154,7 +1154,7 @@
               <w14:ligatures w14:val="standardContextual"/>
             </w:rPr>
           </w:pPr>
-          <w:hyperlink w:anchor="_Toc132445049" w:history="1">
+          <w:hyperlink w:anchor="_Toc133234104" w:history="1">
             <w:r>
               <w:rPr>
                 <w:rStyle w:val="Hyperlink"/>
@@ -1200,7 +1200,7 @@
                 <w:noProof/>
                 <w:webHidden/>
               </w:rPr>
-              <w:instrText xml:space="preserve"> PAGEREF _Toc132445049 \h </w:instrText>
+              <w:instrText xml:space="preserve"> PAGEREF _Toc133234104 \h </w:instrText>
             </w:r>
             <w:r>
               <w:rPr>
@@ -1220,7 +1220,7 @@
                 <w:noProof/>
                 <w:webHidden/>
               </w:rPr>
-              <w:t>5</w:t>
+              <w:t>6</w:t>
             </w:r>
             <w:r>
               <w:rPr>
@@ -1248,7 +1248,7 @@
               <w14:ligatures w14:val="standardContextual"/>
             </w:rPr>
           </w:pPr>
-          <w:hyperlink w:anchor="_Toc132445050" w:history="1">
+          <w:hyperlink w:anchor="_Toc133234105" w:history="1">
             <w:r>
               <w:rPr>
                 <w:rStyle w:val="Hyperlink"/>
@@ -1294,7 +1294,7 @@
                 <w:noProof/>
                 <w:webHidden/>
               </w:rPr>
-              <w:instrText xml:space="preserve"> PAGEREF _Toc132445050 \h </w:instrText>
+              <w:instrText xml:space="preserve"> PAGEREF _Toc133234105 \h </w:instrText>
             </w:r>
             <w:r>
               <w:rPr>
@@ -1342,7 +1342,7 @@
               <w14:ligatures w14:val="standardContextual"/>
             </w:rPr>
           </w:pPr>
-          <w:hyperlink w:anchor="_Toc132445051" w:history="1">
+          <w:hyperlink w:anchor="_Toc133234106" w:history="1">
             <w:r>
               <w:rPr>
                 <w:rStyle w:val="Hyperlink"/>
@@ -1388,7 +1388,7 @@
                 <w:noProof/>
                 <w:webHidden/>
               </w:rPr>
-              <w:instrText xml:space="preserve"> PAGEREF _Toc132445051 \h </w:instrText>
+              <w:instrText xml:space="preserve"> PAGEREF _Toc133234106 \h </w:instrText>
             </w:r>
             <w:r>
               <w:rPr>
@@ -1436,7 +1436,7 @@
               <w14:ligatures w14:val="standardContextual"/>
             </w:rPr>
           </w:pPr>
-          <w:hyperlink w:anchor="_Toc132445052" w:history="1">
+          <w:hyperlink w:anchor="_Toc133234107" w:history="1">
             <w:r>
               <w:rPr>
                 <w:rStyle w:val="Hyperlink"/>
@@ -1482,7 +1482,7 @@
                 <w:noProof/>
                 <w:webHidden/>
               </w:rPr>
-              <w:instrText xml:space="preserve"> PAGEREF _Toc132445052 \h </w:instrText>
+              <w:instrText xml:space="preserve"> PAGEREF _Toc133234107 \h </w:instrText>
             </w:r>
             <w:r>
               <w:rPr>
@@ -1530,7 +1530,7 @@
               <w14:ligatures w14:val="standardContextual"/>
             </w:rPr>
           </w:pPr>
-          <w:hyperlink w:anchor="_Toc132445053" w:history="1">
+          <w:hyperlink w:anchor="_Toc133234108" w:history="1">
             <w:r>
               <w:rPr>
                 <w:rStyle w:val="Hyperlink"/>
@@ -1576,7 +1576,7 @@
                 <w:noProof/>
                 <w:webHidden/>
               </w:rPr>
-              <w:instrText xml:space="preserve"> PAGEREF _Toc132445053 \h </w:instrText>
+              <w:instrText xml:space="preserve"> PAGEREF _Toc133234108 \h </w:instrText>
             </w:r>
             <w:r>
               <w:rPr>
@@ -1624,7 +1624,7 @@
               <w14:ligatures w14:val="standardContextual"/>
             </w:rPr>
           </w:pPr>
-          <w:hyperlink w:anchor="_Toc132445054" w:history="1">
+          <w:hyperlink w:anchor="_Toc133234109" w:history="1">
             <w:r>
               <w:rPr>
                 <w:rStyle w:val="Hyperlink"/>
@@ -1670,7 +1670,7 @@
                 <w:noProof/>
                 <w:webHidden/>
               </w:rPr>
-              <w:instrText xml:space="preserve"> PAGEREF _Toc132445054 \h </w:instrText>
+              <w:instrText xml:space="preserve"> PAGEREF _Toc133234109 \h </w:instrText>
             </w:r>
             <w:r>
               <w:rPr>
@@ -1690,7 +1690,7 @@
                 <w:noProof/>
                 <w:webHidden/>
               </w:rPr>
-              <w:t>9</w:t>
+              <w:t>10</w:t>
             </w:r>
             <w:r>
               <w:rPr>
@@ -1897,7 +1897,7 @@
           <w:numId w:val="2"/>
         </w:numPr>
       </w:pPr>
-      <w:bookmarkStart w:id="0" w:name="_Toc132445041"/>
+      <w:bookmarkStart w:id="0" w:name="_Toc133234096"/>
       <w:r>
         <w:lastRenderedPageBreak/>
         <w:t>CONTROLE DE VERSÃO</w:t>
@@ -2107,7 +2107,7 @@
       <w:pPr>
         <w:pStyle w:val="Ttulo1"/>
       </w:pPr>
-      <w:bookmarkStart w:id="1" w:name="_Toc132445042"/>
+      <w:bookmarkStart w:id="1" w:name="_Toc133234097"/>
       <w:r>
         <w:t>DESCRIÇÃO DO SISTEMA/FUNCIONALIDADE</w:t>
       </w:r>
@@ -2257,7 +2257,7 @@
       <w:pPr>
         <w:pStyle w:val="Ttulo1"/>
       </w:pPr>
-      <w:bookmarkStart w:id="2" w:name="_Toc132445043"/>
+      <w:bookmarkStart w:id="2" w:name="_Toc133234098"/>
       <w:r>
         <w:lastRenderedPageBreak/>
         <w:t>DIAGRAMA DE CASO DE USO</w:t>
@@ -2313,7 +2313,7 @@
       <w:pPr>
         <w:pStyle w:val="Ttulo1"/>
       </w:pPr>
-      <w:bookmarkStart w:id="3" w:name="_Toc132445044"/>
+      <w:bookmarkStart w:id="3" w:name="_Toc133234099"/>
       <w:r>
         <w:t>ATORES</w:t>
       </w:r>
@@ -2449,7 +2449,7 @@
       <w:pPr>
         <w:pStyle w:val="Ttulo1"/>
       </w:pPr>
-      <w:bookmarkStart w:id="4" w:name="_Toc132445045"/>
+      <w:bookmarkStart w:id="4" w:name="_Toc133234100"/>
       <w:r>
         <w:t>FUNÇÕES DO SISTEMA COMPUTADORIZADO</w:t>
       </w:r>
@@ -2460,10 +2460,13 @@
       <w:pPr>
         <w:pStyle w:val="Ttulo2"/>
       </w:pPr>
-      <w:bookmarkStart w:id="5" w:name="_Toc132445046"/>
+      <w:bookmarkStart w:id="5" w:name="_Toc133234101"/>
       <w:r>
         <w:lastRenderedPageBreak/>
-        <w:t>UC.001 – NOME DO CASO DE USO</w:t>
+        <w:t xml:space="preserve">UC.001 – </w:t>
+      </w:r>
+      <w:r>
+        <w:t>Manter Login</w:t>
       </w:r>
       <w:bookmarkEnd w:id="5"/>
     </w:p>
@@ -2471,7 +2474,7 @@
       <w:pPr>
         <w:pStyle w:val="Ttulo3"/>
       </w:pPr>
-      <w:bookmarkStart w:id="6" w:name="_Toc132445047"/>
+      <w:bookmarkStart w:id="6" w:name="_Toc133234102"/>
       <w:r>
         <w:t xml:space="preserve">Fluxo </w:t>
       </w:r>
@@ -2946,7 +2949,7 @@
       <w:pPr>
         <w:pStyle w:val="Ttulo3"/>
       </w:pPr>
-      <w:bookmarkStart w:id="7" w:name="_Toc132445048"/>
+      <w:bookmarkStart w:id="7" w:name="_Toc133234103"/>
       <w:r>
         <w:t>Fluxo Alternativo: Login com a Apple</w:t>
       </w:r>
@@ -3097,13 +3100,7 @@
           </w:tcPr>
           <w:p>
             <w:r>
-              <w:t xml:space="preserve">O usuário seleciona a opção entrar com </w:t>
-            </w:r>
-            <w:r>
-              <w:t>a Apple</w:t>
-            </w:r>
-            <w:r>
-              <w:t>;</w:t>
+              <w:t>O usuário seleciona a opção entrar com a Apple;</w:t>
             </w:r>
           </w:p>
         </w:tc>
@@ -3472,7 +3469,7 @@
       <w:pPr>
         <w:pStyle w:val="Ttulo3"/>
       </w:pPr>
-      <w:bookmarkStart w:id="8" w:name="_Toc132445049"/>
+      <w:bookmarkStart w:id="8" w:name="_Toc133234104"/>
       <w:r>
         <w:lastRenderedPageBreak/>
         <w:t xml:space="preserve">Fluxo </w:t>
@@ -3993,7 +3990,7 @@
       <w:pPr>
         <w:pStyle w:val="Ttulo3"/>
       </w:pPr>
-      <w:bookmarkStart w:id="9" w:name="_Toc132445050"/>
+      <w:bookmarkStart w:id="9" w:name="_Toc133234105"/>
       <w:r>
         <w:t>Regras de Negócios</w:t>
       </w:r>
@@ -4199,7 +4196,7 @@
       <w:pPr>
         <w:pStyle w:val="Ttulo3"/>
       </w:pPr>
-      <w:bookmarkStart w:id="10" w:name="_Toc132445051"/>
+      <w:bookmarkStart w:id="10" w:name="_Toc133234106"/>
       <w:r>
         <w:t>Mensagens</w:t>
       </w:r>
@@ -4349,13 +4346,7 @@
             </w:r>
             <w:proofErr w:type="spellEnd"/>
             <w:r>
-              <w:t>” Deseja Usar “</w:t>
-            </w:r>
-            <w:r>
-              <w:t>google.com</w:t>
-            </w:r>
-            <w:r>
-              <w:t>” para iniciar Sessão (isso permite que o app e o site compartilhem informações sobre você)</w:t>
+              <w:t>” Deseja Usar “google.com” para iniciar Sessão (isso permite que o app e o site compartilhem informações sobre você)</w:t>
             </w:r>
           </w:p>
         </w:tc>
@@ -4446,7 +4437,7 @@
       <w:pPr>
         <w:pStyle w:val="Ttulo3"/>
       </w:pPr>
-      <w:bookmarkStart w:id="11" w:name="_Toc132445052"/>
+      <w:bookmarkStart w:id="11" w:name="_Toc133234107"/>
       <w:r>
         <w:t>Protótipos</w:t>
       </w:r>
@@ -4568,6 +4559,9 @@
               <w:jc w:val="center"/>
             </w:pPr>
             <w:r>
+              <w:rPr>
+                <w:noProof/>
+              </w:rPr>
               <w:drawing>
                 <wp:inline distT="0" distB="0" distL="0" distR="0" wp14:anchorId="2ADF27C8" wp14:editId="7230D9D3">
                   <wp:extent cx="1770694" cy="3600000"/>
@@ -4848,7 +4842,7 @@
       <w:pPr>
         <w:pStyle w:val="Ttulo3"/>
       </w:pPr>
-      <w:bookmarkStart w:id="12" w:name="_Toc132445053"/>
+      <w:bookmarkStart w:id="12" w:name="_Toc133234108"/>
       <w:r>
         <w:t>Estruturas de Dados</w:t>
       </w:r>
@@ -4950,17 +4944,38 @@
             <w:tcW w:w="1134" w:type="dxa"/>
           </w:tcPr>
           <w:p>
-            <w:pPr>
-              <w:ind w:left="454"/>
-              <w:jc w:val="center"/>
-            </w:pPr>
+            <w:proofErr w:type="spellStart"/>
+            <w:r>
+              <w:t>Usuario</w:t>
+            </w:r>
+            <w:proofErr w:type="spellEnd"/>
           </w:p>
         </w:tc>
         <w:tc>
           <w:tcPr>
             <w:tcW w:w="9067" w:type="dxa"/>
           </w:tcPr>
-          <w:p/>
+          <w:p>
+            <w:r>
+              <w:t xml:space="preserve">Id, nome, </w:t>
+            </w:r>
+            <w:proofErr w:type="spellStart"/>
+            <w:r>
+              <w:t>email</w:t>
+            </w:r>
+            <w:proofErr w:type="spellEnd"/>
+            <w:r>
+              <w:t xml:space="preserve">, </w:t>
+            </w:r>
+            <w:proofErr w:type="spellStart"/>
+            <w:r>
+              <w:t>dt_cadastro</w:t>
+            </w:r>
+            <w:proofErr w:type="spellEnd"/>
+            <w:r>
+              <w:t xml:space="preserve">,  </w:t>
+            </w:r>
+          </w:p>
         </w:tc>
       </w:tr>
       <w:tr>
@@ -4974,7 +4989,6 @@
           <w:p>
             <w:pPr>
               <w:ind w:left="454"/>
-              <w:jc w:val="center"/>
             </w:pPr>
           </w:p>
         </w:tc>
@@ -5003,7 +5017,6 @@
           <w:p>
             <w:pPr>
               <w:ind w:left="454"/>
-              <w:jc w:val="center"/>
             </w:pPr>
           </w:p>
         </w:tc>
@@ -5027,7 +5040,7 @@
       <w:pPr>
         <w:pStyle w:val="Ttulo1"/>
       </w:pPr>
-      <w:bookmarkStart w:id="13" w:name="_Toc132445054"/>
+      <w:bookmarkStart w:id="13" w:name="_Toc133234109"/>
       <w:r>
         <w:lastRenderedPageBreak/>
         <w:t>RESPONSÁVEIS PELA ELABOR</w:t>
@@ -6145,13 +6158,6 @@
           <w:u w:val="single"/>
         </w:rPr>
       </w:pPr>
-      <w:r>
-        <w:rPr>
-          <w:b/>
-          <w:u w:val="single"/>
-        </w:rPr>
-        <w:tab/>
-      </w:r>
     </w:p>
     <w:tbl>
       <w:tblPr>
@@ -6196,7 +6202,7 @@
               <w:rPr>
                 <w:rFonts w:cs="Arial"/>
               </w:rPr>
-              <w:t>Paulo Henrique</w:t>
+              <w:t>Romulo Augusto</w:t>
             </w:r>
           </w:p>
         </w:tc>
@@ -6367,7 +6373,185 @@
                 <w:rFonts w:cs="Arial"/>
               </w:rPr>
               <w:lastRenderedPageBreak/>
-              <w:t>Paulo Henrique</w:t>
+              <w:t xml:space="preserve">Juliane </w:t>
+            </w:r>
+            <w:proofErr w:type="spellStart"/>
+            <w:r>
+              <w:rPr>
+                <w:rFonts w:cs="Arial"/>
+              </w:rPr>
+              <w:t>Frabel</w:t>
+            </w:r>
+            <w:proofErr w:type="spellEnd"/>
+          </w:p>
+        </w:tc>
+        <w:tc>
+          <w:tcPr>
+            <w:tcW w:w="4269" w:type="dxa"/>
+            <w:vAlign w:val="center"/>
+          </w:tcPr>
+          <w:p>
+            <w:pPr>
+              <w:pStyle w:val="Rodap"/>
+              <w:keepNext/>
+              <w:jc w:val="center"/>
+              <w:rPr>
+                <w:rFonts w:cs="Arial"/>
+                <w:b/>
+              </w:rPr>
+            </w:pPr>
+          </w:p>
+        </w:tc>
+        <w:tc>
+          <w:tcPr>
+            <w:tcW w:w="1471" w:type="dxa"/>
+            <w:vAlign w:val="center"/>
+          </w:tcPr>
+          <w:p>
+            <w:pPr>
+              <w:pStyle w:val="Rodap"/>
+              <w:suppressLineNumbers/>
+              <w:jc w:val="center"/>
+              <w:rPr>
+                <w:rFonts w:cs="Arial"/>
+                <w:b/>
+              </w:rPr>
+            </w:pPr>
+          </w:p>
+        </w:tc>
+      </w:tr>
+      <w:tr>
+        <w:trPr>
+          <w:trHeight w:hRule="exact" w:val="499"/>
+          <w:tblCellSpacing w:w="20" w:type="dxa"/>
+          <w:jc w:val="center"/>
+        </w:trPr>
+        <w:tc>
+          <w:tcPr>
+            <w:tcW w:w="4249" w:type="dxa"/>
+            <w:shd w:val="clear" w:color="auto" w:fill="C0C0C0"/>
+            <w:vAlign w:val="center"/>
+          </w:tcPr>
+          <w:p>
+            <w:pPr>
+              <w:pStyle w:val="Rodap"/>
+              <w:jc w:val="center"/>
+              <w:rPr>
+                <w:rFonts w:cs="Arial"/>
+                <w:b/>
+              </w:rPr>
+            </w:pPr>
+            <w:r>
+              <w:rPr>
+                <w:rFonts w:cs="Arial"/>
+                <w:b/>
+              </w:rPr>
+              <w:t>(Cargo e setor do elaborador)</w:t>
+            </w:r>
+          </w:p>
+        </w:tc>
+        <w:tc>
+          <w:tcPr>
+            <w:tcW w:w="4269" w:type="dxa"/>
+            <w:shd w:val="clear" w:color="auto" w:fill="C0C0C0"/>
+            <w:vAlign w:val="center"/>
+          </w:tcPr>
+          <w:p>
+            <w:pPr>
+              <w:pStyle w:val="Rodap"/>
+              <w:jc w:val="center"/>
+              <w:rPr>
+                <w:rFonts w:cs="Arial"/>
+                <w:b/>
+              </w:rPr>
+            </w:pPr>
+            <w:r>
+              <w:rPr>
+                <w:rFonts w:cs="Arial"/>
+                <w:b/>
+              </w:rPr>
+              <w:t>Assinatura</w:t>
+            </w:r>
+          </w:p>
+        </w:tc>
+        <w:tc>
+          <w:tcPr>
+            <w:tcW w:w="1471" w:type="dxa"/>
+            <w:shd w:val="clear" w:color="auto" w:fill="C0C0C0"/>
+            <w:vAlign w:val="center"/>
+          </w:tcPr>
+          <w:p>
+            <w:pPr>
+              <w:pStyle w:val="Rodap"/>
+              <w:jc w:val="center"/>
+              <w:rPr>
+                <w:rFonts w:cs="Arial"/>
+                <w:b/>
+              </w:rPr>
+            </w:pPr>
+            <w:r>
+              <w:rPr>
+                <w:rFonts w:cs="Arial"/>
+                <w:b/>
+              </w:rPr>
+              <w:t>Data</w:t>
+            </w:r>
+          </w:p>
+        </w:tc>
+      </w:tr>
+    </w:tbl>
+    <w:p>
+      <w:pPr>
+        <w:rPr>
+          <w:b/>
+          <w:u w:val="single"/>
+        </w:rPr>
+      </w:pPr>
+    </w:p>
+    <w:tbl>
+      <w:tblPr>
+        <w:tblW w:w="10149" w:type="dxa"/>
+        <w:jc w:val="center"/>
+        <w:tblCellSpacing w:w="20" w:type="dxa"/>
+        <w:tblBorders>
+          <w:top w:val="outset" w:sz="2" w:space="0" w:color="auto"/>
+          <w:left w:val="outset" w:sz="2" w:space="0" w:color="auto"/>
+          <w:bottom w:val="outset" w:sz="2" w:space="0" w:color="auto"/>
+          <w:right w:val="outset" w:sz="2" w:space="0" w:color="auto"/>
+          <w:insideH w:val="outset" w:sz="2" w:space="0" w:color="auto"/>
+          <w:insideV w:val="outset" w:sz="2" w:space="0" w:color="auto"/>
+        </w:tblBorders>
+        <w:tblLook w:val="01E0" w:firstRow="1" w:lastRow="1" w:firstColumn="1" w:lastColumn="1" w:noHBand="0" w:noVBand="0"/>
+      </w:tblPr>
+      <w:tblGrid>
+        <w:gridCol w:w="4309"/>
+        <w:gridCol w:w="4309"/>
+        <w:gridCol w:w="1531"/>
+      </w:tblGrid>
+      <w:tr>
+        <w:trPr>
+          <w:trHeight w:hRule="exact" w:val="499"/>
+          <w:tblCellSpacing w:w="20" w:type="dxa"/>
+          <w:jc w:val="center"/>
+        </w:trPr>
+        <w:tc>
+          <w:tcPr>
+            <w:tcW w:w="4249" w:type="dxa"/>
+            <w:vAlign w:val="center"/>
+          </w:tcPr>
+          <w:p>
+            <w:pPr>
+              <w:pStyle w:val="Rodap"/>
+              <w:jc w:val="center"/>
+              <w:rPr>
+                <w:rFonts w:cs="Arial"/>
+              </w:rPr>
+            </w:pPr>
+            <w:r>
+              <w:rPr>
+                <w:rFonts w:cs="Arial"/>
+              </w:rPr>
+              <w:t>Fernando Botelho</w:t>
             </w:r>
           </w:p>
         </w:tc>

</xml_diff>

<commit_message>
realizado correcao de algumas coisas do projeto e adicionando imagens
</commit_message>
<xml_diff>
--- a/Documentação/Projeto Integrador - Especificação de Casos de Uso.docx
+++ b/Documentação/Projeto Integrador - Especificação de Casos de Uso.docx
@@ -1,6 +1,6 @@
 
 <file path=word/document.xml><?xml version="1.0" encoding="utf-8"?>
-<w:document xmlns:wpc="http://schemas.microsoft.com/office/word/2010/wordprocessingCanvas" xmlns:cx="http://schemas.microsoft.com/office/drawing/2014/chartex" xmlns:cx1="http://schemas.microsoft.com/office/drawing/2015/9/8/chartex" xmlns:cx2="http://schemas.microsoft.com/office/drawing/2015/10/21/chartex" xmlns:cx3="http://schemas.microsoft.com/office/drawing/2016/5/9/chartex" xmlns:cx4="http://schemas.microsoft.com/office/drawing/2016/5/10/chartex" xmlns:cx5="http://schemas.microsoft.com/office/drawing/2016/5/11/chartex" xmlns:cx6="http://schemas.microsoft.com/office/drawing/2016/5/12/chartex" xmlns:cx7="http://schemas.microsoft.com/office/drawing/2016/5/13/chartex" xmlns:cx8="http://schemas.microsoft.com/office/drawing/2016/5/14/chartex" xmlns:mc="http://schemas.openxmlformats.org/markup-compatibility/2006" xmlns:aink="http://schemas.microsoft.com/office/drawing/2016/ink" xmlns:am3d="http://schemas.microsoft.com/office/drawing/2017/model3d" xmlns:o="urn:schemas-microsoft-com:office:office" xmlns:oel="http://schemas.microsoft.com/office/2019/extlst" xmlns:r="http://schemas.openxmlformats.org/officeDocument/2006/relationships" xmlns:m="http://schemas.openxmlformats.org/officeDocument/2006/math" xmlns:v="urn:schemas-microsoft-com:vml" xmlns:wp14="http://schemas.microsoft.com/office/word/2010/wordprocessingDrawing" xmlns:wp="http://schemas.openxmlformats.org/drawingml/2006/wordprocessingDrawing" xmlns:w10="urn:schemas-microsoft-com:office:word" xmlns:w="http://schemas.openxmlformats.org/wordprocessingml/2006/main" xmlns:w14="http://schemas.microsoft.com/office/word/2010/wordml" xmlns:w15="http://schemas.microsoft.com/office/word/2012/wordml" xmlns:w16cex="http://schemas.microsoft.com/office/word/2018/wordml/cex" xmlns:w16cid="http://schemas.microsoft.com/office/word/2016/wordml/cid" xmlns:w16="http://schemas.microsoft.com/office/word/2018/wordml" xmlns:w16sdtdh="http://schemas.microsoft.com/office/word/2020/wordml/sdtdatahash" xmlns:w16se="http://schemas.microsoft.com/office/word/2015/wordml/symex" xmlns:wpg="http://schemas.microsoft.com/office/word/2010/wordprocessingGroup" xmlns:wpi="http://schemas.microsoft.com/office/word/2010/wordprocessingInk" xmlns:wne="http://schemas.microsoft.com/office/word/2006/wordml" xmlns:wps="http://schemas.microsoft.com/office/word/2010/wordprocessingShape" mc:Ignorable="w14 w15 w16se w16cid w16 w16cex w16sdtdh wp14">
+<w:document xmlns:wpc="http://schemas.microsoft.com/office/word/2010/wordprocessingCanvas" xmlns:cx="http://schemas.microsoft.com/office/drawing/2014/chartex" xmlns:cx1="http://schemas.microsoft.com/office/drawing/2015/9/8/chartex" xmlns:cx2="http://schemas.microsoft.com/office/drawing/2015/10/21/chartex" xmlns:cx3="http://schemas.microsoft.com/office/drawing/2016/5/9/chartex" xmlns:cx4="http://schemas.microsoft.com/office/drawing/2016/5/10/chartex" xmlns:cx5="http://schemas.microsoft.com/office/drawing/2016/5/11/chartex" xmlns:cx6="http://schemas.microsoft.com/office/drawing/2016/5/12/chartex" xmlns:cx7="http://schemas.microsoft.com/office/drawing/2016/5/13/chartex" xmlns:cx8="http://schemas.microsoft.com/office/drawing/2016/5/14/chartex" xmlns:mc="http://schemas.openxmlformats.org/markup-compatibility/2006" xmlns:aink="http://schemas.microsoft.com/office/drawing/2016/ink" xmlns:am3d="http://schemas.microsoft.com/office/drawing/2017/model3d" xmlns:o="urn:schemas-microsoft-com:office:office" xmlns:oel="http://schemas.microsoft.com/office/2019/extlst" xmlns:r="http://schemas.openxmlformats.org/officeDocument/2006/relationships" xmlns:m="http://schemas.openxmlformats.org/officeDocument/2006/math" xmlns:v="urn:schemas-microsoft-com:vml" xmlns:wp14="http://schemas.microsoft.com/office/word/2010/wordprocessingDrawing" xmlns:wp="http://schemas.openxmlformats.org/drawingml/2006/wordprocessingDrawing" xmlns:w10="urn:schemas-microsoft-com:office:word" xmlns:w="http://schemas.openxmlformats.org/wordprocessingml/2006/main" xmlns:w14="http://schemas.microsoft.com/office/word/2010/wordml" xmlns:w15="http://schemas.microsoft.com/office/word/2012/wordml" xmlns:w16cex="http://schemas.microsoft.com/office/word/2018/wordml/cex" xmlns:w16cid="http://schemas.microsoft.com/office/word/2016/wordml/cid" xmlns:w16="http://schemas.microsoft.com/office/word/2018/wordml" xmlns:w16du="http://schemas.microsoft.com/office/word/2023/wordml/word16du" xmlns:w16sdtdh="http://schemas.microsoft.com/office/word/2020/wordml/sdtdatahash" xmlns:w16se="http://schemas.microsoft.com/office/word/2015/wordml/symex" xmlns:wpg="http://schemas.microsoft.com/office/word/2010/wordprocessingGroup" xmlns:wpi="http://schemas.microsoft.com/office/word/2010/wordprocessingInk" xmlns:wne="http://schemas.microsoft.com/office/word/2006/wordml" xmlns:wps="http://schemas.microsoft.com/office/word/2010/wordprocessingShape" mc:Ignorable="w14 w15 w16se w16cid w16 w16cex w16sdtdh wp14">
   <w:body>
     <w:p>
       <w:pPr>
@@ -7361,14 +7361,6 @@
         <w:ind w:firstLine="432"/>
       </w:pPr>
       <w:r>
-        <w:t>- Categorias de classificação votadas pelos próprios usuários;</w:t>
-      </w:r>
-    </w:p>
-    <w:p>
-      <w:pPr>
-        <w:ind w:firstLine="432"/>
-      </w:pPr>
-      <w:r>
         <w:t>- Pesquisa de receitas com base na descrição que o usuário informar;</w:t>
       </w:r>
     </w:p>
@@ -7381,45 +7373,6 @@
       </w:r>
       <w:r>
         <w:t>;</w:t>
-      </w:r>
-    </w:p>
-    <w:p>
-      <w:pPr>
-        <w:ind w:firstLine="432"/>
-      </w:pPr>
-      <w:r>
-        <w:t xml:space="preserve">- </w:t>
-      </w:r>
-      <w:r>
-        <w:t>Área específica para utensílios para os usuários que desejam ter um conhecimento a mais;</w:t>
-      </w:r>
-    </w:p>
-    <w:p>
-      <w:pPr>
-        <w:ind w:firstLine="432"/>
-      </w:pPr>
-    </w:p>
-    <w:p>
-      <w:pPr>
-        <w:ind w:left="432" w:firstLine="276"/>
-      </w:pPr>
-      <w:r>
-        <w:t xml:space="preserve">Além das finalidades citadas acima, o aplicativo irá contar também com a </w:t>
-      </w:r>
-      <w:r>
-        <w:t xml:space="preserve">história </w:t>
-      </w:r>
-      <w:r>
-        <w:t>de cada receita</w:t>
-      </w:r>
-      <w:r>
-        <w:t>, a sugestão para qual data ela se encaixa melhor</w:t>
-      </w:r>
-      <w:r>
-        <w:t xml:space="preserve"> e </w:t>
-      </w:r>
-      <w:r>
-        <w:t xml:space="preserve">terá receitas de todas as regiões do mundo. </w:t>
       </w:r>
     </w:p>
     <w:p>
@@ -7479,11 +7432,23 @@
       </w:r>
     </w:p>
     <w:p>
+      <w:bookmarkStart w:id="3" w:name="_Toc135851359"/>
+    </w:p>
+    <w:p/>
+    <w:p/>
+    <w:p/>
+    <w:p/>
+    <w:p/>
+    <w:p/>
+    <w:p/>
+    <w:p/>
+    <w:p/>
+    <w:p>
       <w:pPr>
         <w:pStyle w:val="Ttulo1"/>
       </w:pPr>
-      <w:bookmarkStart w:id="3" w:name="_Toc135851359"/>
       <w:r>
+        <w:lastRenderedPageBreak/>
         <w:t>ATORES</w:t>
       </w:r>
       <w:bookmarkEnd w:id="3"/>
@@ -7603,19 +7568,23 @@
             <w:pPr>
               <w:jc w:val="center"/>
             </w:pPr>
+            <w:r>
+              <w:t>Usuário</w:t>
+            </w:r>
           </w:p>
         </w:tc>
         <w:tc>
           <w:tcPr>
             <w:tcW w:w="9067" w:type="dxa"/>
           </w:tcPr>
-          <w:p/>
+          <w:p>
+            <w:r>
+              <w:t>Basicamente nosso usuário final pois será o único ator de nosso sistema, ele terá acesso a fazer todas as funcionalidades referente a pesquisa, registro de receitas e votações;</w:t>
+            </w:r>
+          </w:p>
         </w:tc>
       </w:tr>
     </w:tbl>
-    <w:p/>
-    <w:p/>
-    <w:p/>
     <w:p/>
     <w:p/>
     <w:p>
@@ -7624,7 +7593,6 @@
       </w:pPr>
       <w:bookmarkStart w:id="4" w:name="_Toc135851360"/>
       <w:r>
-        <w:lastRenderedPageBreak/>
         <w:t>FUNÇÕES DO SISTEMA COMPUTADORIZADO</w:t>
       </w:r>
       <w:bookmarkEnd w:id="4"/>
@@ -7740,7 +7708,42 @@
                 <w:bCs/>
                 <w:color w:val="000000" w:themeColor="text1"/>
               </w:rPr>
-              <w:t>Para iniciarmos o fluxo principal o usuário terá 3 opções onde ele pode realizar o login através de plataformas como Google ou até mesmo entrar dentro do aplicativo sem login, porém com algumas restrições.</w:t>
+              <w:t xml:space="preserve">Para iniciarmos o fluxo principal o usuário terá </w:t>
+            </w:r>
+            <w:r>
+              <w:rPr>
+                <w:bCs/>
+                <w:color w:val="000000" w:themeColor="text1"/>
+              </w:rPr>
+              <w:t>2</w:t>
+            </w:r>
+            <w:r>
+              <w:rPr>
+                <w:bCs/>
+                <w:color w:val="000000" w:themeColor="text1"/>
+              </w:rPr>
+              <w:t xml:space="preserve"> opções onde ele pode realizar o login através d</w:t>
+            </w:r>
+            <w:r>
+              <w:rPr>
+                <w:bCs/>
+                <w:color w:val="000000" w:themeColor="text1"/>
+              </w:rPr>
+              <w:t>a plataforma</w:t>
+            </w:r>
+            <w:r>
+              <w:rPr>
+                <w:bCs/>
+                <w:color w:val="000000" w:themeColor="text1"/>
+              </w:rPr>
+              <w:t xml:space="preserve"> Google ou até mesmo entrar dentro do aplicativo sem login, porém com algumas restrições.</w:t>
+            </w:r>
+            <w:r>
+              <w:rPr>
+                <w:bCs/>
+                <w:color w:val="000000" w:themeColor="text1"/>
+              </w:rPr>
+              <w:t xml:space="preserve"> </w:t>
             </w:r>
           </w:p>
         </w:tc>
@@ -7895,7 +7898,20 @@
           </w:tcPr>
           <w:p>
             <w:r>
-              <w:t>O Aplicativo exibe a tela de início com as 3 opções [IMG-01];</w:t>
+              <w:t xml:space="preserve">O Aplicativo exibe a tela de início com as </w:t>
+            </w:r>
+            <w:r>
+              <w:t>2</w:t>
+            </w:r>
+            <w:r>
+              <w:t xml:space="preserve"> opções </w:t>
+            </w:r>
+            <w:r>
+              <w:rPr>
+                <w:b/>
+                <w:bCs/>
+              </w:rPr>
+              <w:t>[IMG-01]</w:t>
             </w:r>
           </w:p>
         </w:tc>
@@ -7979,7 +7995,14 @@
           </w:tcPr>
           <w:p>
             <w:r>
-              <w:t>O Aplicativo direciona o usuário para a tela principal [IMG-02];</w:t>
+              <w:t xml:space="preserve">O Aplicativo direciona o usuário para a tela principal </w:t>
+            </w:r>
+            <w:r>
+              <w:rPr>
+                <w:b/>
+                <w:bCs/>
+              </w:rPr>
+              <w:t>[IMG-02]</w:t>
             </w:r>
           </w:p>
         </w:tc>
@@ -8095,6 +8118,9 @@
             <w:pPr>
               <w:jc w:val="center"/>
             </w:pPr>
+            <w:r>
+              <w:t>1a</w:t>
+            </w:r>
           </w:p>
         </w:tc>
         <w:tc>
@@ -8105,6 +8131,9 @@
             <w:pPr>
               <w:jc w:val="center"/>
             </w:pPr>
+            <w:r>
+              <w:t>EV</w:t>
+            </w:r>
           </w:p>
         </w:tc>
         <w:tc>
@@ -8112,7 +8141,59 @@
             <w:tcW w:w="9067" w:type="dxa"/>
             <w:gridSpan w:val="2"/>
           </w:tcPr>
-          <w:p/>
+          <w:p>
+            <w:r>
+              <w:t xml:space="preserve">O usuário não possui conexão com a internet para realizar o login </w:t>
+            </w:r>
+            <w:r>
+              <w:t xml:space="preserve">o sistema irá atender a </w:t>
+            </w:r>
+            <w:r>
+              <w:rPr>
+                <w:b/>
+                <w:bCs/>
+              </w:rPr>
+              <w:t>[RN-02]</w:t>
+            </w:r>
+          </w:p>
+          <w:p>
+            <w:pPr>
+              <w:rPr>
+                <w:b/>
+                <w:bCs/>
+              </w:rPr>
+            </w:pPr>
+            <w:r>
+              <w:t xml:space="preserve">1a.1 [RS] O aplicativo irá exibir somente a sacola </w:t>
+            </w:r>
+            <w:r>
+              <w:rPr>
+                <w:b/>
+                <w:bCs/>
+              </w:rPr>
+              <w:t>[IMG-04]</w:t>
+            </w:r>
+          </w:p>
+          <w:p>
+            <w:r>
+              <w:t>1a.2 [EV] O usuário irá pressionar no botão de sacola</w:t>
+            </w:r>
+          </w:p>
+          <w:p>
+            <w:r>
+              <w:t>1a.3 [RS] O aplicativo irá direcioná-lo para a sacola salva</w:t>
+            </w:r>
+            <w:r>
+              <w:t xml:space="preserve"> </w:t>
+            </w:r>
+            <w:r>
+              <w:rPr>
+                <w:b/>
+                <w:bCs/>
+              </w:rPr>
+              <w:t>[IMG-05]</w:t>
+            </w:r>
+          </w:p>
         </w:tc>
       </w:tr>
     </w:tbl>
@@ -8329,13 +8410,28 @@
           </w:tcPr>
           <w:p>
             <w:r>
-              <w:t>O aplicativo irá exibir uma mensagem informativa para o usuário [IMG-</w:t>
-            </w:r>
-            <w:r>
+              <w:t xml:space="preserve">O aplicativo irá exibir uma mensagem informativa para o usuário </w:t>
+            </w:r>
+            <w:r>
+              <w:rPr>
+                <w:b/>
+                <w:bCs/>
+              </w:rPr>
+              <w:t>[IMG-</w:t>
+            </w:r>
+            <w:r>
+              <w:rPr>
+                <w:b/>
+                <w:bCs/>
+              </w:rPr>
               <w:t>03] [</w:t>
             </w:r>
             <w:r>
-              <w:t>MSG-01];</w:t>
+              <w:rPr>
+                <w:b/>
+                <w:bCs/>
+              </w:rPr>
+              <w:t>MSG-01]</w:t>
             </w:r>
           </w:p>
         </w:tc>
@@ -8435,6 +8531,7 @@
               <w:jc w:val="center"/>
             </w:pPr>
             <w:r>
+              <w:lastRenderedPageBreak/>
               <w:t>5</w:t>
             </w:r>
           </w:p>
@@ -8458,7 +8555,17 @@
           </w:tcPr>
           <w:p>
             <w:r>
-              <w:t>O usuário irá realizar o seu login com sua conta Google;</w:t>
+              <w:t>O usuário irá realizar o seu login com sua conta Google</w:t>
+            </w:r>
+            <w:r>
+              <w:t xml:space="preserve"> e seguir a regra de negócio </w:t>
+            </w:r>
+            <w:r>
+              <w:rPr>
+                <w:b/>
+                <w:bCs/>
+              </w:rPr>
+              <w:t>[RN-01]</w:t>
             </w:r>
           </w:p>
         </w:tc>
@@ -8499,7 +8606,17 @@
           </w:tcPr>
           <w:p>
             <w:r>
-              <w:t>O aplicativo irá direcioná-lo para a tela principal [IMG-02];</w:t>
+              <w:t xml:space="preserve">O aplicativo irá direcioná-lo para a tela principal </w:t>
+            </w:r>
+            <w:r>
+              <w:rPr>
+                <w:b/>
+                <w:bCs/>
+              </w:rPr>
+              <w:t>[IMG-02]</w:t>
+            </w:r>
+            <w:r>
+              <w:t>;</w:t>
             </w:r>
           </w:p>
         </w:tc>
@@ -8634,11 +8751,6 @@
         </w:tc>
       </w:tr>
     </w:tbl>
-    <w:p/>
-    <w:p/>
-    <w:p/>
-    <w:p/>
-    <w:p/>
     <w:p/>
     <w:p>
       <w:pPr>
@@ -8646,7 +8758,6 @@
       </w:pPr>
       <w:bookmarkStart w:id="8" w:name="_Toc135851364"/>
       <w:r>
-        <w:lastRenderedPageBreak/>
         <w:t>Regras de Negócios</w:t>
       </w:r>
       <w:bookmarkEnd w:id="8"/>
@@ -8792,56 +8903,12 @@
           </w:tcPr>
           <w:p>
             <w:r>
-              <w:t>Ao detectar que o usuário não tem acesso a internet, bloquear botões de login</w:t>
-            </w:r>
-          </w:p>
-        </w:tc>
-      </w:tr>
-      <w:tr>
-        <w:trPr>
-          <w:trHeight w:val="340"/>
-        </w:trPr>
-        <w:tc>
-          <w:tcPr>
-            <w:tcW w:w="1134" w:type="dxa"/>
-          </w:tcPr>
-          <w:p>
-            <w:pPr>
-              <w:pStyle w:val="PargrafodaLista"/>
-              <w:numPr>
-                <w:ilvl w:val="0"/>
-                <w:numId w:val="4"/>
-              </w:numPr>
-              <w:jc w:val="center"/>
-            </w:pPr>
-          </w:p>
-        </w:tc>
-        <w:tc>
-          <w:tcPr>
-            <w:tcW w:w="9067" w:type="dxa"/>
-          </w:tcPr>
-          <w:p>
-            <w:r>
-              <w:t>Caso o usuário não possua internet deixar consultar somente receitas salvas e a sacola</w:t>
-            </w:r>
-          </w:p>
-        </w:tc>
-      </w:tr>
-      <w:tr>
-        <w:trPr>
-          <w:trHeight w:val="340"/>
-        </w:trPr>
-        <w:tc>
-          <w:tcPr>
-            <w:tcW w:w="1134" w:type="dxa"/>
-          </w:tcPr>
-          <w:p/>
-        </w:tc>
-        <w:tc>
-          <w:tcPr>
-            <w:tcW w:w="9067" w:type="dxa"/>
-          </w:tcPr>
-          <w:p/>
+              <w:t>Caso o usuário não possua internet deixar consultar somente a sacola</w:t>
+            </w:r>
+            <w:r>
+              <w:t xml:space="preserve"> bloqueando os outros botões</w:t>
+            </w:r>
+          </w:p>
         </w:tc>
       </w:tr>
     </w:tbl>
@@ -9017,74 +9084,22 @@
           </w:p>
         </w:tc>
       </w:tr>
-      <w:tr>
-        <w:trPr>
-          <w:trHeight w:val="340"/>
-        </w:trPr>
-        <w:tc>
-          <w:tcPr>
-            <w:tcW w:w="1134" w:type="dxa"/>
-          </w:tcPr>
-          <w:p>
-            <w:pPr>
-              <w:pStyle w:val="PargrafodaLista"/>
-              <w:numPr>
-                <w:ilvl w:val="0"/>
-                <w:numId w:val="5"/>
-              </w:numPr>
-              <w:jc w:val="center"/>
-            </w:pPr>
-          </w:p>
-        </w:tc>
-        <w:tc>
-          <w:tcPr>
-            <w:tcW w:w="7650" w:type="dxa"/>
-          </w:tcPr>
-          <w:p>
-            <w:r>
-              <w:t xml:space="preserve">Deseja iniciar uma sessão em </w:t>
-            </w:r>
-            <w:proofErr w:type="spellStart"/>
-            <w:r>
-              <w:t>CookMaster</w:t>
-            </w:r>
-            <w:proofErr w:type="spellEnd"/>
-            <w:r>
-              <w:t xml:space="preserve"> com seu ID Apple “{</w:t>
-            </w:r>
-            <w:proofErr w:type="spellStart"/>
-            <w:r>
-              <w:t>Email</w:t>
-            </w:r>
-            <w:proofErr w:type="spellEnd"/>
-            <w:r>
-              <w:t xml:space="preserve"> do </w:t>
-            </w:r>
-            <w:proofErr w:type="spellStart"/>
-            <w:r>
-              <w:t>usuario</w:t>
-            </w:r>
-            <w:proofErr w:type="spellEnd"/>
-            <w:r>
-              <w:t>}”?</w:t>
-            </w:r>
-          </w:p>
-        </w:tc>
-        <w:tc>
-          <w:tcPr>
-            <w:tcW w:w="1417" w:type="dxa"/>
-          </w:tcPr>
-          <w:p>
-            <w:pPr>
-              <w:jc w:val="center"/>
-            </w:pPr>
-            <w:r>
-              <w:t>Informativo</w:t>
-            </w:r>
-          </w:p>
-        </w:tc>
-      </w:tr>
     </w:tbl>
+    <w:p/>
+    <w:p/>
+    <w:p/>
+    <w:p/>
+    <w:p/>
+    <w:p/>
+    <w:p/>
+    <w:p/>
+    <w:p/>
+    <w:p/>
+    <w:p/>
+    <w:p/>
+    <w:p/>
+    <w:p/>
+    <w:p/>
     <w:p/>
     <w:p>
       <w:pPr>
@@ -9092,6 +9107,7 @@
       </w:pPr>
       <w:bookmarkStart w:id="10" w:name="_Toc135851366"/>
       <w:r>
+        <w:lastRenderedPageBreak/>
         <w:t>Protótipos</w:t>
       </w:r>
       <w:bookmarkEnd w:id="10"/>
@@ -9209,6 +9225,46 @@
             <w:pPr>
               <w:jc w:val="center"/>
             </w:pPr>
+            <w:r>
+              <w:rPr>
+                <w:noProof/>
+              </w:rPr>
+              <w:drawing>
+                <wp:inline distT="0" distB="0" distL="0" distR="0" wp14:anchorId="72C33BB2" wp14:editId="264B0189">
+                  <wp:extent cx="1766356" cy="3600000"/>
+                  <wp:effectExtent l="0" t="0" r="5715" b="635"/>
+                  <wp:docPr id="1274075674" name="Imagem 1"/>
+                  <wp:cNvGraphicFramePr>
+                    <a:graphicFrameLocks xmlns:a="http://schemas.openxmlformats.org/drawingml/2006/main" noChangeAspect="1"/>
+                  </wp:cNvGraphicFramePr>
+                  <a:graphic xmlns:a="http://schemas.openxmlformats.org/drawingml/2006/main">
+                    <a:graphicData uri="http://schemas.openxmlformats.org/drawingml/2006/picture">
+                      <pic:pic xmlns:pic="http://schemas.openxmlformats.org/drawingml/2006/picture">
+                        <pic:nvPicPr>
+                          <pic:cNvPr id="1274075674" name=""/>
+                          <pic:cNvPicPr/>
+                        </pic:nvPicPr>
+                        <pic:blipFill>
+                          <a:blip r:embed="rId9"/>
+                          <a:stretch>
+                            <a:fillRect/>
+                          </a:stretch>
+                        </pic:blipFill>
+                        <pic:spPr>
+                          <a:xfrm>
+                            <a:off x="0" y="0"/>
+                            <a:ext cx="1766356" cy="3600000"/>
+                          </a:xfrm>
+                          <a:prstGeom prst="rect">
+                            <a:avLst/>
+                          </a:prstGeom>
+                        </pic:spPr>
+                      </pic:pic>
+                    </a:graphicData>
+                  </a:graphic>
+                </wp:inline>
+              </w:drawing>
+            </w:r>
           </w:p>
         </w:tc>
       </w:tr>
@@ -9246,6 +9302,46 @@
                 <w:lang w:eastAsia="pt-BR"/>
               </w:rPr>
             </w:pPr>
+            <w:r>
+              <w:rPr>
+                <w:noProof/>
+              </w:rPr>
+              <w:drawing>
+                <wp:inline distT="0" distB="0" distL="0" distR="0" wp14:anchorId="4939EA72" wp14:editId="4041078B">
+                  <wp:extent cx="1785263" cy="3600000"/>
+                  <wp:effectExtent l="0" t="0" r="5715" b="635"/>
+                  <wp:docPr id="1353723747" name="Imagem 1"/>
+                  <wp:cNvGraphicFramePr>
+                    <a:graphicFrameLocks xmlns:a="http://schemas.openxmlformats.org/drawingml/2006/main" noChangeAspect="1"/>
+                  </wp:cNvGraphicFramePr>
+                  <a:graphic xmlns:a="http://schemas.openxmlformats.org/drawingml/2006/main">
+                    <a:graphicData uri="http://schemas.openxmlformats.org/drawingml/2006/picture">
+                      <pic:pic xmlns:pic="http://schemas.openxmlformats.org/drawingml/2006/picture">
+                        <pic:nvPicPr>
+                          <pic:cNvPr id="1353723747" name=""/>
+                          <pic:cNvPicPr/>
+                        </pic:nvPicPr>
+                        <pic:blipFill>
+                          <a:blip r:embed="rId10"/>
+                          <a:stretch>
+                            <a:fillRect/>
+                          </a:stretch>
+                        </pic:blipFill>
+                        <pic:spPr>
+                          <a:xfrm>
+                            <a:off x="0" y="0"/>
+                            <a:ext cx="1785263" cy="3600000"/>
+                          </a:xfrm>
+                          <a:prstGeom prst="rect">
+                            <a:avLst/>
+                          </a:prstGeom>
+                        </pic:spPr>
+                      </pic:pic>
+                    </a:graphicData>
+                  </a:graphic>
+                </wp:inline>
+              </w:drawing>
+            </w:r>
           </w:p>
         </w:tc>
       </w:tr>
@@ -9280,6 +9376,46 @@
                 <w:lang w:eastAsia="pt-BR"/>
               </w:rPr>
             </w:pPr>
+            <w:r>
+              <w:rPr>
+                <w:noProof/>
+              </w:rPr>
+              <w:drawing>
+                <wp:inline distT="0" distB="0" distL="0" distR="0" wp14:anchorId="247FD9BC" wp14:editId="5C4ED303">
+                  <wp:extent cx="1800000" cy="3600000"/>
+                  <wp:effectExtent l="0" t="0" r="0" b="635"/>
+                  <wp:docPr id="890368193" name="Imagem 1"/>
+                  <wp:cNvGraphicFramePr>
+                    <a:graphicFrameLocks xmlns:a="http://schemas.openxmlformats.org/drawingml/2006/main" noChangeAspect="1"/>
+                  </wp:cNvGraphicFramePr>
+                  <a:graphic xmlns:a="http://schemas.openxmlformats.org/drawingml/2006/main">
+                    <a:graphicData uri="http://schemas.openxmlformats.org/drawingml/2006/picture">
+                      <pic:pic xmlns:pic="http://schemas.openxmlformats.org/drawingml/2006/picture">
+                        <pic:nvPicPr>
+                          <pic:cNvPr id="890368193" name=""/>
+                          <pic:cNvPicPr/>
+                        </pic:nvPicPr>
+                        <pic:blipFill>
+                          <a:blip r:embed="rId11"/>
+                          <a:stretch>
+                            <a:fillRect/>
+                          </a:stretch>
+                        </pic:blipFill>
+                        <pic:spPr>
+                          <a:xfrm>
+                            <a:off x="0" y="0"/>
+                            <a:ext cx="1800000" cy="3600000"/>
+                          </a:xfrm>
+                          <a:prstGeom prst="rect">
+                            <a:avLst/>
+                          </a:prstGeom>
+                        </pic:spPr>
+                      </pic:pic>
+                    </a:graphicData>
+                  </a:graphic>
+                </wp:inline>
+              </w:drawing>
+            </w:r>
           </w:p>
         </w:tc>
       </w:tr>
@@ -9311,23 +9447,125 @@
               <w:jc w:val="center"/>
               <w:rPr>
                 <w:noProof/>
-                <w:lang w:eastAsia="pt-BR"/>
-              </w:rPr>
-            </w:pPr>
+              </w:rPr>
+            </w:pPr>
+            <w:r>
+              <w:rPr>
+                <w:noProof/>
+              </w:rPr>
+              <w:drawing>
+                <wp:inline distT="0" distB="0" distL="0" distR="0" wp14:anchorId="51F5E840" wp14:editId="7BF904C8">
+                  <wp:extent cx="1800000" cy="3600000"/>
+                  <wp:effectExtent l="0" t="0" r="0" b="635"/>
+                  <wp:docPr id="1409032409" name="Imagem 1"/>
+                  <wp:cNvGraphicFramePr>
+                    <a:graphicFrameLocks xmlns:a="http://schemas.openxmlformats.org/drawingml/2006/main" noChangeAspect="1"/>
+                  </wp:cNvGraphicFramePr>
+                  <a:graphic xmlns:a="http://schemas.openxmlformats.org/drawingml/2006/main">
+                    <a:graphicData uri="http://schemas.openxmlformats.org/drawingml/2006/picture">
+                      <pic:pic xmlns:pic="http://schemas.openxmlformats.org/drawingml/2006/picture">
+                        <pic:nvPicPr>
+                          <pic:cNvPr id="1409032409" name=""/>
+                          <pic:cNvPicPr/>
+                        </pic:nvPicPr>
+                        <pic:blipFill>
+                          <a:blip r:embed="rId12"/>
+                          <a:stretch>
+                            <a:fillRect/>
+                          </a:stretch>
+                        </pic:blipFill>
+                        <pic:spPr>
+                          <a:xfrm>
+                            <a:off x="0" y="0"/>
+                            <a:ext cx="1800000" cy="3600000"/>
+                          </a:xfrm>
+                          <a:prstGeom prst="rect">
+                            <a:avLst/>
+                          </a:prstGeom>
+                        </pic:spPr>
+                      </pic:pic>
+                    </a:graphicData>
+                  </a:graphic>
+                </wp:inline>
+              </w:drawing>
+            </w:r>
+          </w:p>
+        </w:tc>
+      </w:tr>
+      <w:tr>
+        <w:trPr>
+          <w:trHeight w:val="340"/>
+        </w:trPr>
+        <w:tc>
+          <w:tcPr>
+            <w:tcW w:w="1134" w:type="dxa"/>
+          </w:tcPr>
+          <w:p>
+            <w:pPr>
+              <w:pStyle w:val="PargrafodaLista"/>
+              <w:numPr>
+                <w:ilvl w:val="0"/>
+                <w:numId w:val="6"/>
+              </w:numPr>
+              <w:jc w:val="center"/>
+            </w:pPr>
+          </w:p>
+        </w:tc>
+        <w:tc>
+          <w:tcPr>
+            <w:tcW w:w="9067" w:type="dxa"/>
+          </w:tcPr>
+          <w:p>
+            <w:pPr>
+              <w:jc w:val="center"/>
+              <w:rPr>
+                <w:noProof/>
+              </w:rPr>
+            </w:pPr>
+            <w:r>
+              <w:rPr>
+                <w:noProof/>
+              </w:rPr>
+              <w:drawing>
+                <wp:inline distT="0" distB="0" distL="0" distR="0" wp14:anchorId="19B32C16" wp14:editId="68267413">
+                  <wp:extent cx="1797885" cy="3600000"/>
+                  <wp:effectExtent l="0" t="0" r="0" b="635"/>
+                  <wp:docPr id="1905531199" name="Imagem 1"/>
+                  <wp:cNvGraphicFramePr>
+                    <a:graphicFrameLocks xmlns:a="http://schemas.openxmlformats.org/drawingml/2006/main" noChangeAspect="1"/>
+                  </wp:cNvGraphicFramePr>
+                  <a:graphic xmlns:a="http://schemas.openxmlformats.org/drawingml/2006/main">
+                    <a:graphicData uri="http://schemas.openxmlformats.org/drawingml/2006/picture">
+                      <pic:pic xmlns:pic="http://schemas.openxmlformats.org/drawingml/2006/picture">
+                        <pic:nvPicPr>
+                          <pic:cNvPr id="1905531199" name=""/>
+                          <pic:cNvPicPr/>
+                        </pic:nvPicPr>
+                        <pic:blipFill>
+                          <a:blip r:embed="rId13"/>
+                          <a:stretch>
+                            <a:fillRect/>
+                          </a:stretch>
+                        </pic:blipFill>
+                        <pic:spPr>
+                          <a:xfrm>
+                            <a:off x="0" y="0"/>
+                            <a:ext cx="1797885" cy="3600000"/>
+                          </a:xfrm>
+                          <a:prstGeom prst="rect">
+                            <a:avLst/>
+                          </a:prstGeom>
+                        </pic:spPr>
+                      </pic:pic>
+                    </a:graphicData>
+                  </a:graphic>
+                </wp:inline>
+              </w:drawing>
+            </w:r>
           </w:p>
         </w:tc>
       </w:tr>
     </w:tbl>
-    <w:p/>
-    <w:p/>
-    <w:p/>
-    <w:p/>
-    <w:p/>
-    <w:p/>
-    <w:p/>
-    <w:p/>
-    <w:p/>
-    <w:p/>
     <w:p/>
     <w:p/>
     <w:p>
@@ -9452,13 +9690,6 @@
               </w:rPr>
               <w:t>Para iniciarmos o nosso caso de uso de receitas precisamos que o usuário já esteja em nosso menu principal</w:t>
             </w:r>
-            <w:r>
-              <w:rPr>
-                <w:bCs/>
-                <w:color w:val="000000" w:themeColor="text1"/>
-              </w:rPr>
-              <w:t>, para realizar as consultas em nosso aplicativo o usuário precisa estar com conexão a internet.</w:t>
-            </w:r>
           </w:p>
         </w:tc>
       </w:tr>
@@ -10079,16 +10310,6 @@
         </w:tc>
       </w:tr>
     </w:tbl>
-    <w:p/>
-    <w:p/>
-    <w:p/>
-    <w:p/>
-    <w:p/>
-    <w:p/>
-    <w:p/>
-    <w:p/>
-    <w:p/>
-    <w:p/>
     <w:p/>
     <w:p/>
     <w:p/>
@@ -10102,7 +10323,6 @@
       </w:pPr>
       <w:bookmarkStart w:id="13" w:name="_Toc135851370"/>
       <w:r>
-        <w:lastRenderedPageBreak/>
         <w:t>Fluxo Alternativo: Consulta por Ingredientes</w:t>
       </w:r>
       <w:bookmarkEnd w:id="13"/>
@@ -10402,7 +10622,21 @@
                 <w:b/>
                 <w:bCs/>
               </w:rPr>
-              <w:t>[IMG-06]</w:t>
+              <w:t>[IMG-0</w:t>
+            </w:r>
+            <w:r>
+              <w:rPr>
+                <w:b/>
+                <w:bCs/>
+              </w:rPr>
+              <w:t>5</w:t>
+            </w:r>
+            <w:r>
+              <w:rPr>
+                <w:b/>
+                <w:bCs/>
+              </w:rPr>
+              <w:t>]</w:t>
             </w:r>
           </w:p>
         </w:tc>
@@ -10600,6 +10834,7 @@
                 <w:b/>
                 <w:color w:val="FFFFFF" w:themeColor="background1"/>
               </w:rPr>
+              <w:lastRenderedPageBreak/>
               <w:t>Fluxos Excepcionais</w:t>
             </w:r>
           </w:p>
@@ -10752,7 +10987,21 @@
                 <w:b/>
                 <w:bCs/>
               </w:rPr>
-              <w:t>[IMG-07]</w:t>
+              <w:t>[IMG-0</w:t>
+            </w:r>
+            <w:r>
+              <w:rPr>
+                <w:b/>
+                <w:bCs/>
+              </w:rPr>
+              <w:t>6</w:t>
+            </w:r>
+            <w:r>
+              <w:rPr>
+                <w:b/>
+                <w:bCs/>
+              </w:rPr>
+              <w:t>]</w:t>
             </w:r>
             <w:r>
               <w:rPr>
@@ -10783,14 +11032,6 @@
       </w:tr>
     </w:tbl>
     <w:p>
-      <w:pPr>
-        <w:pStyle w:val="Ttulo3"/>
-        <w:numPr>
-          <w:ilvl w:val="0"/>
-          <w:numId w:val="0"/>
-        </w:numPr>
-        <w:ind w:left="720"/>
-      </w:pPr>
       <w:bookmarkStart w:id="14" w:name="_Toc135851371"/>
     </w:p>
     <w:p>
@@ -10952,6 +11193,16 @@
             <w:r>
               <w:t>seleciona alguma categoria exibida nas telas de menu ou de categorias</w:t>
             </w:r>
+            <w:r>
+              <w:t xml:space="preserve"> </w:t>
+            </w:r>
+            <w:r>
+              <w:rPr>
+                <w:b/>
+                <w:bCs/>
+              </w:rPr>
+              <w:t>[IMG-07]</w:t>
+            </w:r>
           </w:p>
         </w:tc>
       </w:tr>
@@ -11004,7 +11255,21 @@
                 <w:b/>
                 <w:bCs/>
               </w:rPr>
-              <w:t>[IMG-08]</w:t>
+              <w:t>[IMG-0</w:t>
+            </w:r>
+            <w:r>
+              <w:rPr>
+                <w:b/>
+                <w:bCs/>
+              </w:rPr>
+              <w:t>8</w:t>
+            </w:r>
+            <w:r>
+              <w:rPr>
+                <w:b/>
+                <w:bCs/>
+              </w:rPr>
+              <w:t>]</w:t>
             </w:r>
           </w:p>
         </w:tc>
@@ -11138,50 +11403,7 @@
           <w:p/>
         </w:tc>
       </w:tr>
-      <w:tr>
-        <w:trPr>
-          <w:trHeight w:val="340"/>
-        </w:trPr>
-        <w:tc>
-          <w:tcPr>
-            <w:tcW w:w="567" w:type="dxa"/>
-          </w:tcPr>
-          <w:p>
-            <w:pPr>
-              <w:jc w:val="center"/>
-            </w:pPr>
-          </w:p>
-        </w:tc>
-        <w:tc>
-          <w:tcPr>
-            <w:tcW w:w="567" w:type="dxa"/>
-          </w:tcPr>
-          <w:p>
-            <w:pPr>
-              <w:jc w:val="center"/>
-            </w:pPr>
-          </w:p>
-        </w:tc>
-        <w:tc>
-          <w:tcPr>
-            <w:tcW w:w="9351" w:type="dxa"/>
-          </w:tcPr>
-          <w:p/>
-        </w:tc>
-      </w:tr>
     </w:tbl>
-    <w:p>
-      <w:pPr>
-        <w:rPr>
-          <w:b/>
-          <w:bCs/>
-        </w:rPr>
-      </w:pPr>
-    </w:p>
-    <w:p/>
-    <w:p/>
-    <w:p/>
-    <w:p/>
     <w:p/>
     <w:p>
       <w:pPr>
@@ -11189,7 +11411,6 @@
       </w:pPr>
       <w:bookmarkStart w:id="15" w:name="_Toc135851372"/>
       <w:r>
-        <w:lastRenderedPageBreak/>
         <w:t>Regras de Negócios</w:t>
       </w:r>
       <w:bookmarkEnd w:id="15"/>
@@ -11278,57 +11499,6 @@
               <w:t>Descrição da Regra</w:t>
             </w:r>
           </w:p>
-        </w:tc>
-      </w:tr>
-      <w:tr>
-        <w:trPr>
-          <w:trHeight w:val="340"/>
-        </w:trPr>
-        <w:tc>
-          <w:tcPr>
-            <w:tcW w:w="1134" w:type="dxa"/>
-          </w:tcPr>
-          <w:p/>
-        </w:tc>
-        <w:tc>
-          <w:tcPr>
-            <w:tcW w:w="9067" w:type="dxa"/>
-          </w:tcPr>
-          <w:p/>
-        </w:tc>
-      </w:tr>
-      <w:tr>
-        <w:trPr>
-          <w:trHeight w:val="340"/>
-        </w:trPr>
-        <w:tc>
-          <w:tcPr>
-            <w:tcW w:w="1134" w:type="dxa"/>
-          </w:tcPr>
-          <w:p/>
-        </w:tc>
-        <w:tc>
-          <w:tcPr>
-            <w:tcW w:w="9067" w:type="dxa"/>
-          </w:tcPr>
-          <w:p/>
-        </w:tc>
-      </w:tr>
-      <w:tr>
-        <w:trPr>
-          <w:trHeight w:val="340"/>
-        </w:trPr>
-        <w:tc>
-          <w:tcPr>
-            <w:tcW w:w="1134" w:type="dxa"/>
-          </w:tcPr>
-          <w:p/>
-        </w:tc>
-        <w:tc>
-          <w:tcPr>
-            <w:tcW w:w="9067" w:type="dxa"/>
-          </w:tcPr>
-          <w:p/>
         </w:tc>
       </w:tr>
       <w:tr>
@@ -11568,77 +11738,12 @@
           </w:p>
         </w:tc>
       </w:tr>
-      <w:tr>
-        <w:trPr>
-          <w:trHeight w:val="340"/>
-        </w:trPr>
-        <w:tc>
-          <w:tcPr>
-            <w:tcW w:w="1134" w:type="dxa"/>
-          </w:tcPr>
-          <w:p>
-            <w:pPr>
-              <w:jc w:val="center"/>
-              <w:rPr>
-                <w:b/>
-                <w:bCs/>
-              </w:rPr>
-            </w:pPr>
-          </w:p>
-        </w:tc>
-        <w:tc>
-          <w:tcPr>
-            <w:tcW w:w="7650" w:type="dxa"/>
-          </w:tcPr>
-          <w:p/>
-        </w:tc>
-        <w:tc>
-          <w:tcPr>
-            <w:tcW w:w="1417" w:type="dxa"/>
-          </w:tcPr>
-          <w:p>
-            <w:pPr>
-              <w:jc w:val="center"/>
-            </w:pPr>
-          </w:p>
-        </w:tc>
-      </w:tr>
-      <w:tr>
-        <w:trPr>
-          <w:trHeight w:val="340"/>
-        </w:trPr>
-        <w:tc>
-          <w:tcPr>
-            <w:tcW w:w="1134" w:type="dxa"/>
-          </w:tcPr>
-          <w:p>
-            <w:pPr>
-              <w:jc w:val="center"/>
-              <w:rPr>
-                <w:b/>
-                <w:bCs/>
-              </w:rPr>
-            </w:pPr>
-          </w:p>
-        </w:tc>
-        <w:tc>
-          <w:tcPr>
-            <w:tcW w:w="7650" w:type="dxa"/>
-          </w:tcPr>
-          <w:p/>
-        </w:tc>
-        <w:tc>
-          <w:tcPr>
-            <w:tcW w:w="1417" w:type="dxa"/>
-          </w:tcPr>
-          <w:p>
-            <w:pPr>
-              <w:jc w:val="center"/>
-            </w:pPr>
-          </w:p>
-        </w:tc>
-      </w:tr>
     </w:tbl>
+    <w:p/>
+    <w:p/>
+    <w:p/>
+    <w:p/>
+    <w:p/>
     <w:p/>
     <w:p>
       <w:pPr>
@@ -11646,6 +11751,7 @@
       </w:pPr>
       <w:bookmarkStart w:id="17" w:name="_Toc135851374"/>
       <w:r>
+        <w:lastRenderedPageBreak/>
         <w:t>Protótipos</w:t>
       </w:r>
       <w:bookmarkEnd w:id="17"/>
@@ -11747,14 +11853,69 @@
           <w:p>
             <w:pPr>
               <w:jc w:val="center"/>
-            </w:pPr>
+              <w:rPr>
+                <w:b/>
+                <w:bCs/>
+              </w:rPr>
+            </w:pPr>
+            <w:r>
+              <w:rPr>
+                <w:b/>
+                <w:bCs/>
+              </w:rPr>
+              <w:t>MSG-01</w:t>
+            </w:r>
           </w:p>
         </w:tc>
         <w:tc>
           <w:tcPr>
             <w:tcW w:w="9067" w:type="dxa"/>
           </w:tcPr>
-          <w:p/>
+          <w:p>
+            <w:pPr>
+              <w:jc w:val="center"/>
+            </w:pPr>
+            <w:r>
+              <w:rPr>
+                <w:noProof/>
+              </w:rPr>
+              <w:drawing>
+                <wp:inline distT="0" distB="0" distL="0" distR="0" wp14:anchorId="3146857C" wp14:editId="76A391BC">
+                  <wp:extent cx="1780874" cy="3600000"/>
+                  <wp:effectExtent l="0" t="0" r="0" b="635"/>
+                  <wp:docPr id="1512150883" name="Imagem 1"/>
+                  <wp:cNvGraphicFramePr>
+                    <a:graphicFrameLocks xmlns:a="http://schemas.openxmlformats.org/drawingml/2006/main" noChangeAspect="1"/>
+                  </wp:cNvGraphicFramePr>
+                  <a:graphic xmlns:a="http://schemas.openxmlformats.org/drawingml/2006/main">
+                    <a:graphicData uri="http://schemas.openxmlformats.org/drawingml/2006/picture">
+                      <pic:pic xmlns:pic="http://schemas.openxmlformats.org/drawingml/2006/picture">
+                        <pic:nvPicPr>
+                          <pic:cNvPr id="1512150883" name=""/>
+                          <pic:cNvPicPr/>
+                        </pic:nvPicPr>
+                        <pic:blipFill>
+                          <a:blip r:embed="rId14"/>
+                          <a:stretch>
+                            <a:fillRect/>
+                          </a:stretch>
+                        </pic:blipFill>
+                        <pic:spPr>
+                          <a:xfrm>
+                            <a:off x="0" y="0"/>
+                            <a:ext cx="1780874" cy="3600000"/>
+                          </a:xfrm>
+                          <a:prstGeom prst="rect">
+                            <a:avLst/>
+                          </a:prstGeom>
+                        </pic:spPr>
+                      </pic:pic>
+                    </a:graphicData>
+                  </a:graphic>
+                </wp:inline>
+              </w:drawing>
+            </w:r>
+          </w:p>
         </w:tc>
       </w:tr>
       <w:tr>
@@ -11768,7 +11929,19 @@
           <w:p>
             <w:pPr>
               <w:jc w:val="center"/>
-            </w:pPr>
+              <w:rPr>
+                <w:b/>
+                <w:bCs/>
+              </w:rPr>
+            </w:pPr>
+            <w:r>
+              <w:rPr>
+                <w:b/>
+                <w:bCs/>
+              </w:rPr>
+              <w:lastRenderedPageBreak/>
+              <w:t>MSG-02</w:t>
+            </w:r>
           </w:p>
         </w:tc>
         <w:tc>
@@ -11786,6 +11959,46 @@
                 <w:lang w:eastAsia="pt-BR"/>
               </w:rPr>
             </w:pPr>
+            <w:r>
+              <w:rPr>
+                <w:noProof/>
+              </w:rPr>
+              <w:drawing>
+                <wp:inline distT="0" distB="0" distL="0" distR="0" wp14:anchorId="508B1A8A" wp14:editId="6120CF51">
+                  <wp:extent cx="1768123" cy="3600000"/>
+                  <wp:effectExtent l="0" t="0" r="3810" b="635"/>
+                  <wp:docPr id="477971313" name="Imagem 1"/>
+                  <wp:cNvGraphicFramePr>
+                    <a:graphicFrameLocks xmlns:a="http://schemas.openxmlformats.org/drawingml/2006/main" noChangeAspect="1"/>
+                  </wp:cNvGraphicFramePr>
+                  <a:graphic xmlns:a="http://schemas.openxmlformats.org/drawingml/2006/main">
+                    <a:graphicData uri="http://schemas.openxmlformats.org/drawingml/2006/picture">
+                      <pic:pic xmlns:pic="http://schemas.openxmlformats.org/drawingml/2006/picture">
+                        <pic:nvPicPr>
+                          <pic:cNvPr id="477971313" name=""/>
+                          <pic:cNvPicPr/>
+                        </pic:nvPicPr>
+                        <pic:blipFill>
+                          <a:blip r:embed="rId15"/>
+                          <a:stretch>
+                            <a:fillRect/>
+                          </a:stretch>
+                        </pic:blipFill>
+                        <pic:spPr>
+                          <a:xfrm>
+                            <a:off x="0" y="0"/>
+                            <a:ext cx="1768123" cy="3600000"/>
+                          </a:xfrm>
+                          <a:prstGeom prst="rect">
+                            <a:avLst/>
+                          </a:prstGeom>
+                        </pic:spPr>
+                      </pic:pic>
+                    </a:graphicData>
+                  </a:graphic>
+                </wp:inline>
+              </w:drawing>
+            </w:r>
           </w:p>
         </w:tc>
       </w:tr>
@@ -11800,7 +12013,18 @@
           <w:p>
             <w:pPr>
               <w:jc w:val="center"/>
-            </w:pPr>
+              <w:rPr>
+                <w:b/>
+                <w:bCs/>
+              </w:rPr>
+            </w:pPr>
+            <w:r>
+              <w:rPr>
+                <w:b/>
+                <w:bCs/>
+              </w:rPr>
+              <w:t>MSG-03</w:t>
+            </w:r>
           </w:p>
         </w:tc>
         <w:tc>
@@ -11815,6 +12039,46 @@
                 <w:lang w:eastAsia="pt-BR"/>
               </w:rPr>
             </w:pPr>
+            <w:r>
+              <w:rPr>
+                <w:noProof/>
+              </w:rPr>
+              <w:drawing>
+                <wp:inline distT="0" distB="0" distL="0" distR="0" wp14:anchorId="7A4437C3" wp14:editId="05A514B5">
+                  <wp:extent cx="1795785" cy="3600000"/>
+                  <wp:effectExtent l="0" t="0" r="0" b="635"/>
+                  <wp:docPr id="659209444" name="Imagem 1"/>
+                  <wp:cNvGraphicFramePr>
+                    <a:graphicFrameLocks xmlns:a="http://schemas.openxmlformats.org/drawingml/2006/main" noChangeAspect="1"/>
+                  </wp:cNvGraphicFramePr>
+                  <a:graphic xmlns:a="http://schemas.openxmlformats.org/drawingml/2006/main">
+                    <a:graphicData uri="http://schemas.openxmlformats.org/drawingml/2006/picture">
+                      <pic:pic xmlns:pic="http://schemas.openxmlformats.org/drawingml/2006/picture">
+                        <pic:nvPicPr>
+                          <pic:cNvPr id="659209444" name=""/>
+                          <pic:cNvPicPr/>
+                        </pic:nvPicPr>
+                        <pic:blipFill>
+                          <a:blip r:embed="rId16"/>
+                          <a:stretch>
+                            <a:fillRect/>
+                          </a:stretch>
+                        </pic:blipFill>
+                        <pic:spPr>
+                          <a:xfrm>
+                            <a:off x="0" y="0"/>
+                            <a:ext cx="1795785" cy="3600000"/>
+                          </a:xfrm>
+                          <a:prstGeom prst="rect">
+                            <a:avLst/>
+                          </a:prstGeom>
+                        </pic:spPr>
+                      </pic:pic>
+                    </a:graphicData>
+                  </a:graphic>
+                </wp:inline>
+              </w:drawing>
+            </w:r>
           </w:p>
         </w:tc>
       </w:tr>
@@ -11829,7 +12093,19 @@
           <w:p>
             <w:pPr>
               <w:jc w:val="center"/>
-            </w:pPr>
+              <w:rPr>
+                <w:b/>
+                <w:bCs/>
+              </w:rPr>
+            </w:pPr>
+            <w:r>
+              <w:rPr>
+                <w:b/>
+                <w:bCs/>
+              </w:rPr>
+              <w:lastRenderedPageBreak/>
+              <w:t>MSG-04</w:t>
+            </w:r>
           </w:p>
         </w:tc>
         <w:tc>
@@ -11844,10 +12120,402 @@
                 <w:lang w:eastAsia="pt-BR"/>
               </w:rPr>
             </w:pPr>
+            <w:r>
+              <w:rPr>
+                <w:noProof/>
+              </w:rPr>
+              <w:drawing>
+                <wp:inline distT="0" distB="0" distL="0" distR="0" wp14:anchorId="0928BF6B" wp14:editId="04B340BC">
+                  <wp:extent cx="1783059" cy="3600000"/>
+                  <wp:effectExtent l="0" t="0" r="8255" b="635"/>
+                  <wp:docPr id="1077446886" name="Imagem 1"/>
+                  <wp:cNvGraphicFramePr>
+                    <a:graphicFrameLocks xmlns:a="http://schemas.openxmlformats.org/drawingml/2006/main" noChangeAspect="1"/>
+                  </wp:cNvGraphicFramePr>
+                  <a:graphic xmlns:a="http://schemas.openxmlformats.org/drawingml/2006/main">
+                    <a:graphicData uri="http://schemas.openxmlformats.org/drawingml/2006/picture">
+                      <pic:pic xmlns:pic="http://schemas.openxmlformats.org/drawingml/2006/picture">
+                        <pic:nvPicPr>
+                          <pic:cNvPr id="1077446886" name=""/>
+                          <pic:cNvPicPr/>
+                        </pic:nvPicPr>
+                        <pic:blipFill>
+                          <a:blip r:embed="rId17"/>
+                          <a:stretch>
+                            <a:fillRect/>
+                          </a:stretch>
+                        </pic:blipFill>
+                        <pic:spPr>
+                          <a:xfrm>
+                            <a:off x="0" y="0"/>
+                            <a:ext cx="1783059" cy="3600000"/>
+                          </a:xfrm>
+                          <a:prstGeom prst="rect">
+                            <a:avLst/>
+                          </a:prstGeom>
+                        </pic:spPr>
+                      </pic:pic>
+                    </a:graphicData>
+                  </a:graphic>
+                </wp:inline>
+              </w:drawing>
+            </w:r>
+          </w:p>
+        </w:tc>
+      </w:tr>
+      <w:tr>
+        <w:trPr>
+          <w:trHeight w:val="340"/>
+        </w:trPr>
+        <w:tc>
+          <w:tcPr>
+            <w:tcW w:w="1134" w:type="dxa"/>
+          </w:tcPr>
+          <w:p>
+            <w:pPr>
+              <w:jc w:val="center"/>
+              <w:rPr>
+                <w:b/>
+                <w:bCs/>
+              </w:rPr>
+            </w:pPr>
+            <w:r>
+              <w:rPr>
+                <w:b/>
+                <w:bCs/>
+              </w:rPr>
+              <w:t>MSG-0</w:t>
+            </w:r>
+            <w:r>
+              <w:rPr>
+                <w:b/>
+                <w:bCs/>
+              </w:rPr>
+              <w:t>5</w:t>
+            </w:r>
+          </w:p>
+        </w:tc>
+        <w:tc>
+          <w:tcPr>
+            <w:tcW w:w="9067" w:type="dxa"/>
+          </w:tcPr>
+          <w:p>
+            <w:pPr>
+              <w:jc w:val="center"/>
+              <w:rPr>
+                <w:noProof/>
+              </w:rPr>
+            </w:pPr>
+            <w:r>
+              <w:rPr>
+                <w:noProof/>
+              </w:rPr>
+              <w:drawing>
+                <wp:inline distT="0" distB="0" distL="0" distR="0" wp14:anchorId="709CC626" wp14:editId="17752B0E">
+                  <wp:extent cx="1793609" cy="3600000"/>
+                  <wp:effectExtent l="0" t="0" r="0" b="635"/>
+                  <wp:docPr id="1160721041" name="Imagem 1"/>
+                  <wp:cNvGraphicFramePr>
+                    <a:graphicFrameLocks xmlns:a="http://schemas.openxmlformats.org/drawingml/2006/main" noChangeAspect="1"/>
+                  </wp:cNvGraphicFramePr>
+                  <a:graphic xmlns:a="http://schemas.openxmlformats.org/drawingml/2006/main">
+                    <a:graphicData uri="http://schemas.openxmlformats.org/drawingml/2006/picture">
+                      <pic:pic xmlns:pic="http://schemas.openxmlformats.org/drawingml/2006/picture">
+                        <pic:nvPicPr>
+                          <pic:cNvPr id="1160721041" name=""/>
+                          <pic:cNvPicPr/>
+                        </pic:nvPicPr>
+                        <pic:blipFill>
+                          <a:blip r:embed="rId18"/>
+                          <a:stretch>
+                            <a:fillRect/>
+                          </a:stretch>
+                        </pic:blipFill>
+                        <pic:spPr>
+                          <a:xfrm>
+                            <a:off x="0" y="0"/>
+                            <a:ext cx="1793609" cy="3600000"/>
+                          </a:xfrm>
+                          <a:prstGeom prst="rect">
+                            <a:avLst/>
+                          </a:prstGeom>
+                        </pic:spPr>
+                      </pic:pic>
+                    </a:graphicData>
+                  </a:graphic>
+                </wp:inline>
+              </w:drawing>
+            </w:r>
+          </w:p>
+        </w:tc>
+      </w:tr>
+      <w:tr>
+        <w:trPr>
+          <w:trHeight w:val="340"/>
+        </w:trPr>
+        <w:tc>
+          <w:tcPr>
+            <w:tcW w:w="1134" w:type="dxa"/>
+          </w:tcPr>
+          <w:p>
+            <w:pPr>
+              <w:jc w:val="center"/>
+              <w:rPr>
+                <w:b/>
+                <w:bCs/>
+              </w:rPr>
+            </w:pPr>
+            <w:r>
+              <w:rPr>
+                <w:b/>
+                <w:bCs/>
+              </w:rPr>
+              <w:lastRenderedPageBreak/>
+              <w:t>MSG-0</w:t>
+            </w:r>
+            <w:r>
+              <w:rPr>
+                <w:b/>
+                <w:bCs/>
+              </w:rPr>
+              <w:t>6</w:t>
+            </w:r>
+          </w:p>
+        </w:tc>
+        <w:tc>
+          <w:tcPr>
+            <w:tcW w:w="9067" w:type="dxa"/>
+          </w:tcPr>
+          <w:p>
+            <w:pPr>
+              <w:jc w:val="center"/>
+              <w:rPr>
+                <w:noProof/>
+              </w:rPr>
+            </w:pPr>
+            <w:r>
+              <w:rPr>
+                <w:noProof/>
+              </w:rPr>
+              <w:drawing>
+                <wp:inline distT="0" distB="0" distL="0" distR="0" wp14:anchorId="6082466B" wp14:editId="4FEFD017">
+                  <wp:extent cx="1774766" cy="3600000"/>
+                  <wp:effectExtent l="0" t="0" r="0" b="635"/>
+                  <wp:docPr id="1087084965" name="Imagem 1"/>
+                  <wp:cNvGraphicFramePr>
+                    <a:graphicFrameLocks xmlns:a="http://schemas.openxmlformats.org/drawingml/2006/main" noChangeAspect="1"/>
+                  </wp:cNvGraphicFramePr>
+                  <a:graphic xmlns:a="http://schemas.openxmlformats.org/drawingml/2006/main">
+                    <a:graphicData uri="http://schemas.openxmlformats.org/drawingml/2006/picture">
+                      <pic:pic xmlns:pic="http://schemas.openxmlformats.org/drawingml/2006/picture">
+                        <pic:nvPicPr>
+                          <pic:cNvPr id="1087084965" name=""/>
+                          <pic:cNvPicPr/>
+                        </pic:nvPicPr>
+                        <pic:blipFill>
+                          <a:blip r:embed="rId19"/>
+                          <a:stretch>
+                            <a:fillRect/>
+                          </a:stretch>
+                        </pic:blipFill>
+                        <pic:spPr>
+                          <a:xfrm>
+                            <a:off x="0" y="0"/>
+                            <a:ext cx="1774766" cy="3600000"/>
+                          </a:xfrm>
+                          <a:prstGeom prst="rect">
+                            <a:avLst/>
+                          </a:prstGeom>
+                        </pic:spPr>
+                      </pic:pic>
+                    </a:graphicData>
+                  </a:graphic>
+                </wp:inline>
+              </w:drawing>
+            </w:r>
+          </w:p>
+        </w:tc>
+      </w:tr>
+      <w:tr>
+        <w:trPr>
+          <w:trHeight w:val="340"/>
+        </w:trPr>
+        <w:tc>
+          <w:tcPr>
+            <w:tcW w:w="1134" w:type="dxa"/>
+          </w:tcPr>
+          <w:p>
+            <w:pPr>
+              <w:jc w:val="center"/>
+              <w:rPr>
+                <w:b/>
+                <w:bCs/>
+              </w:rPr>
+            </w:pPr>
+            <w:r>
+              <w:rPr>
+                <w:b/>
+                <w:bCs/>
+              </w:rPr>
+              <w:t>MSG-0</w:t>
+            </w:r>
+            <w:r>
+              <w:rPr>
+                <w:b/>
+                <w:bCs/>
+              </w:rPr>
+              <w:t>7</w:t>
+            </w:r>
+          </w:p>
+        </w:tc>
+        <w:tc>
+          <w:tcPr>
+            <w:tcW w:w="9067" w:type="dxa"/>
+          </w:tcPr>
+          <w:p>
+            <w:pPr>
+              <w:jc w:val="center"/>
+              <w:rPr>
+                <w:noProof/>
+              </w:rPr>
+            </w:pPr>
+            <w:r>
+              <w:rPr>
+                <w:noProof/>
+              </w:rPr>
+              <w:drawing>
+                <wp:inline distT="0" distB="0" distL="0" distR="0" wp14:anchorId="01E77738" wp14:editId="413C0574">
+                  <wp:extent cx="1785089" cy="3600000"/>
+                  <wp:effectExtent l="0" t="0" r="5715" b="635"/>
+                  <wp:docPr id="186936439" name="Imagem 1"/>
+                  <wp:cNvGraphicFramePr>
+                    <a:graphicFrameLocks xmlns:a="http://schemas.openxmlformats.org/drawingml/2006/main" noChangeAspect="1"/>
+                  </wp:cNvGraphicFramePr>
+                  <a:graphic xmlns:a="http://schemas.openxmlformats.org/drawingml/2006/main">
+                    <a:graphicData uri="http://schemas.openxmlformats.org/drawingml/2006/picture">
+                      <pic:pic xmlns:pic="http://schemas.openxmlformats.org/drawingml/2006/picture">
+                        <pic:nvPicPr>
+                          <pic:cNvPr id="186936439" name=""/>
+                          <pic:cNvPicPr/>
+                        </pic:nvPicPr>
+                        <pic:blipFill>
+                          <a:blip r:embed="rId20"/>
+                          <a:stretch>
+                            <a:fillRect/>
+                          </a:stretch>
+                        </pic:blipFill>
+                        <pic:spPr>
+                          <a:xfrm>
+                            <a:off x="0" y="0"/>
+                            <a:ext cx="1785089" cy="3600000"/>
+                          </a:xfrm>
+                          <a:prstGeom prst="rect">
+                            <a:avLst/>
+                          </a:prstGeom>
+                        </pic:spPr>
+                      </pic:pic>
+                    </a:graphicData>
+                  </a:graphic>
+                </wp:inline>
+              </w:drawing>
+            </w:r>
+          </w:p>
+        </w:tc>
+      </w:tr>
+      <w:tr>
+        <w:trPr>
+          <w:trHeight w:val="340"/>
+        </w:trPr>
+        <w:tc>
+          <w:tcPr>
+            <w:tcW w:w="1134" w:type="dxa"/>
+          </w:tcPr>
+          <w:p>
+            <w:pPr>
+              <w:jc w:val="center"/>
+              <w:rPr>
+                <w:b/>
+                <w:bCs/>
+              </w:rPr>
+            </w:pPr>
+            <w:r>
+              <w:rPr>
+                <w:b/>
+                <w:bCs/>
+              </w:rPr>
+              <w:lastRenderedPageBreak/>
+              <w:t>MSG-0</w:t>
+            </w:r>
+            <w:r>
+              <w:rPr>
+                <w:b/>
+                <w:bCs/>
+              </w:rPr>
+              <w:t>8</w:t>
+            </w:r>
+          </w:p>
+        </w:tc>
+        <w:tc>
+          <w:tcPr>
+            <w:tcW w:w="9067" w:type="dxa"/>
+          </w:tcPr>
+          <w:p>
+            <w:pPr>
+              <w:jc w:val="center"/>
+              <w:rPr>
+                <w:noProof/>
+              </w:rPr>
+            </w:pPr>
+            <w:r>
+              <w:rPr>
+                <w:noProof/>
+              </w:rPr>
+              <w:drawing>
+                <wp:inline distT="0" distB="0" distL="0" distR="0" wp14:anchorId="27DB81BF" wp14:editId="5F4C3B9D">
+                  <wp:extent cx="1789399" cy="3600000"/>
+                  <wp:effectExtent l="0" t="0" r="1905" b="635"/>
+                  <wp:docPr id="27657916" name="Imagem 1"/>
+                  <wp:cNvGraphicFramePr>
+                    <a:graphicFrameLocks xmlns:a="http://schemas.openxmlformats.org/drawingml/2006/main" noChangeAspect="1"/>
+                  </wp:cNvGraphicFramePr>
+                  <a:graphic xmlns:a="http://schemas.openxmlformats.org/drawingml/2006/main">
+                    <a:graphicData uri="http://schemas.openxmlformats.org/drawingml/2006/picture">
+                      <pic:pic xmlns:pic="http://schemas.openxmlformats.org/drawingml/2006/picture">
+                        <pic:nvPicPr>
+                          <pic:cNvPr id="27657916" name=""/>
+                          <pic:cNvPicPr/>
+                        </pic:nvPicPr>
+                        <pic:blipFill>
+                          <a:blip r:embed="rId21"/>
+                          <a:stretch>
+                            <a:fillRect/>
+                          </a:stretch>
+                        </pic:blipFill>
+                        <pic:spPr>
+                          <a:xfrm>
+                            <a:off x="0" y="0"/>
+                            <a:ext cx="1789399" cy="3600000"/>
+                          </a:xfrm>
+                          <a:prstGeom prst="rect">
+                            <a:avLst/>
+                          </a:prstGeom>
+                        </pic:spPr>
+                      </pic:pic>
+                    </a:graphicData>
+                  </a:graphic>
+                </wp:inline>
+              </w:drawing>
+            </w:r>
           </w:p>
         </w:tc>
       </w:tr>
     </w:tbl>
+    <w:p/>
+    <w:p/>
+    <w:p/>
+    <w:p/>
+    <w:p/>
+    <w:p/>
     <w:p/>
     <w:p/>
     <w:p/>
@@ -11969,6 +12637,13 @@
               </w:rPr>
               <w:t>Para iniciar esse caso de uso o usuário precisa estar na tela de consulta por ingredientes e possuir conexão com a internet</w:t>
             </w:r>
+            <w:r>
+              <w:rPr>
+                <w:bCs/>
+                <w:color w:val="000000" w:themeColor="text1"/>
+              </w:rPr>
+              <w:t xml:space="preserve"> e estar logado no aplicativo</w:t>
+            </w:r>
           </w:p>
         </w:tc>
       </w:tr>
@@ -12251,7 +12926,13 @@
           </w:tcPr>
           <w:p>
             <w:r>
-              <w:t>O usuário irá pressionar no botão “OK”</w:t>
+              <w:t>O usuário irá pressionar no botão “</w:t>
+            </w:r>
+            <w:r>
+              <w:t>Continuar</w:t>
+            </w:r>
+            <w:r>
+              <w:t>”</w:t>
             </w:r>
           </w:p>
         </w:tc>
@@ -12416,6 +13097,12 @@
             <w:pPr>
               <w:jc w:val="center"/>
             </w:pPr>
+            <w:r>
+              <w:t>2</w:t>
+            </w:r>
+            <w:r>
+              <w:t>a</w:t>
+            </w:r>
           </w:p>
         </w:tc>
         <w:tc>
@@ -12426,6 +13113,9 @@
             <w:pPr>
               <w:jc w:val="center"/>
             </w:pPr>
+            <w:r>
+              <w:t>EV</w:t>
+            </w:r>
           </w:p>
         </w:tc>
         <w:tc>
@@ -12433,7 +13123,59 @@
             <w:tcW w:w="9067" w:type="dxa"/>
             <w:gridSpan w:val="2"/>
           </w:tcPr>
-          <w:p/>
+          <w:p>
+            <w:r>
+              <w:t>O usuário não está logado no aplicativo</w:t>
+            </w:r>
+          </w:p>
+          <w:p>
+            <w:pPr>
+              <w:rPr>
+                <w:b/>
+                <w:bCs/>
+              </w:rPr>
+            </w:pPr>
+            <w:r>
+              <w:t xml:space="preserve">2a.1 [RS] O aplicativo irá exibir uma mensagem informativa </w:t>
+            </w:r>
+            <w:r>
+              <w:rPr>
+                <w:b/>
+                <w:bCs/>
+              </w:rPr>
+              <w:t>[IMG-03]</w:t>
+            </w:r>
+            <w:r>
+              <w:rPr>
+                <w:b/>
+                <w:bCs/>
+              </w:rPr>
+              <w:t xml:space="preserve"> [MSG-03]</w:t>
+            </w:r>
+          </w:p>
+          <w:p>
+            <w:r>
+              <w:t xml:space="preserve">2a.2 [EV] O usuário irá pressionar </w:t>
+            </w:r>
+            <w:r>
+              <w:t>o botão “Continuar”</w:t>
+            </w:r>
+          </w:p>
+          <w:p>
+            <w:r>
+              <w:t>2a.3 [RS] O aplicativo irá direcioná-lo par</w:t>
+            </w:r>
+            <w:r>
+              <w:t xml:space="preserve">a o caso de uso </w:t>
+            </w:r>
+            <w:r>
+              <w:rPr>
+                <w:b/>
+                <w:bCs/>
+              </w:rPr>
+              <w:t>UC.001</w:t>
+            </w:r>
+          </w:p>
         </w:tc>
       </w:tr>
     </w:tbl>
@@ -12841,7 +13583,6 @@
       </w:pPr>
       <w:bookmarkStart w:id="21" w:name="_Toc135851379"/>
       <w:r>
-        <w:lastRenderedPageBreak/>
         <w:t>Regras de Negócios</w:t>
       </w:r>
       <w:bookmarkEnd w:id="21"/>
@@ -13188,6 +13929,55 @@
           </w:p>
         </w:tc>
       </w:tr>
+      <w:tr>
+        <w:trPr>
+          <w:trHeight w:val="340"/>
+        </w:trPr>
+        <w:tc>
+          <w:tcPr>
+            <w:tcW w:w="1134" w:type="dxa"/>
+          </w:tcPr>
+          <w:p>
+            <w:pPr>
+              <w:jc w:val="center"/>
+              <w:rPr>
+                <w:b/>
+                <w:bCs/>
+              </w:rPr>
+            </w:pPr>
+            <w:r>
+              <w:rPr>
+                <w:b/>
+                <w:bCs/>
+              </w:rPr>
+              <w:t>MSG-03</w:t>
+            </w:r>
+          </w:p>
+        </w:tc>
+        <w:tc>
+          <w:tcPr>
+            <w:tcW w:w="7650" w:type="dxa"/>
+          </w:tcPr>
+          <w:p>
+            <w:r>
+              <w:t>Para enviar uma receita é necessário realizar o login</w:t>
+            </w:r>
+          </w:p>
+        </w:tc>
+        <w:tc>
+          <w:tcPr>
+            <w:tcW w:w="1417" w:type="dxa"/>
+          </w:tcPr>
+          <w:p>
+            <w:pPr>
+              <w:jc w:val="center"/>
+            </w:pPr>
+            <w:r>
+              <w:t>Informativo</w:t>
+            </w:r>
+          </w:p>
+        </w:tc>
+      </w:tr>
     </w:tbl>
     <w:p/>
     <w:p>
@@ -13298,13 +14088,71 @@
             <w:pPr>
               <w:jc w:val="center"/>
             </w:pPr>
+            <w:r>
+              <w:rPr>
+                <w:b/>
+                <w:bCs/>
+              </w:rPr>
+              <w:t>IMG</w:t>
+            </w:r>
+            <w:r>
+              <w:rPr>
+                <w:b/>
+                <w:bCs/>
+              </w:rPr>
+              <w:t>-01</w:t>
+            </w:r>
           </w:p>
         </w:tc>
         <w:tc>
           <w:tcPr>
             <w:tcW w:w="9067" w:type="dxa"/>
           </w:tcPr>
-          <w:p/>
+          <w:p>
+            <w:pPr>
+              <w:jc w:val="center"/>
+            </w:pPr>
+            <w:r>
+              <w:rPr>
+                <w:noProof/>
+              </w:rPr>
+              <w:drawing>
+                <wp:inline distT="0" distB="0" distL="0" distR="0" wp14:anchorId="62317882" wp14:editId="542E5045">
+                  <wp:extent cx="1768347" cy="3600000"/>
+                  <wp:effectExtent l="0" t="0" r="3810" b="635"/>
+                  <wp:docPr id="1088234648" name="Imagem 1"/>
+                  <wp:cNvGraphicFramePr>
+                    <a:graphicFrameLocks xmlns:a="http://schemas.openxmlformats.org/drawingml/2006/main" noChangeAspect="1"/>
+                  </wp:cNvGraphicFramePr>
+                  <a:graphic xmlns:a="http://schemas.openxmlformats.org/drawingml/2006/main">
+                    <a:graphicData uri="http://schemas.openxmlformats.org/drawingml/2006/picture">
+                      <pic:pic xmlns:pic="http://schemas.openxmlformats.org/drawingml/2006/picture">
+                        <pic:nvPicPr>
+                          <pic:cNvPr id="1088234648" name=""/>
+                          <pic:cNvPicPr/>
+                        </pic:nvPicPr>
+                        <pic:blipFill>
+                          <a:blip r:embed="rId22"/>
+                          <a:stretch>
+                            <a:fillRect/>
+                          </a:stretch>
+                        </pic:blipFill>
+                        <pic:spPr>
+                          <a:xfrm>
+                            <a:off x="0" y="0"/>
+                            <a:ext cx="1768347" cy="3600000"/>
+                          </a:xfrm>
+                          <a:prstGeom prst="rect">
+                            <a:avLst/>
+                          </a:prstGeom>
+                        </pic:spPr>
+                      </pic:pic>
+                    </a:graphicData>
+                  </a:graphic>
+                </wp:inline>
+              </w:drawing>
+            </w:r>
+          </w:p>
         </w:tc>
       </w:tr>
       <w:tr>
@@ -13319,6 +14167,28 @@
             <w:pPr>
               <w:jc w:val="center"/>
             </w:pPr>
+            <w:r>
+              <w:rPr>
+                <w:b/>
+                <w:bCs/>
+              </w:rPr>
+              <w:lastRenderedPageBreak/>
+              <w:t>IMG</w:t>
+            </w:r>
+            <w:r>
+              <w:rPr>
+                <w:b/>
+                <w:bCs/>
+              </w:rPr>
+              <w:t>-0</w:t>
+            </w:r>
+            <w:r>
+              <w:rPr>
+                <w:b/>
+                <w:bCs/>
+              </w:rPr>
+              <w:t>2</w:t>
+            </w:r>
           </w:p>
         </w:tc>
         <w:tc>
@@ -13336,6 +14206,46 @@
                 <w:lang w:eastAsia="pt-BR"/>
               </w:rPr>
             </w:pPr>
+            <w:r>
+              <w:rPr>
+                <w:noProof/>
+              </w:rPr>
+              <w:drawing>
+                <wp:inline distT="0" distB="0" distL="0" distR="0" wp14:anchorId="77952240" wp14:editId="185B1C88">
+                  <wp:extent cx="1804255" cy="3600000"/>
+                  <wp:effectExtent l="0" t="0" r="5715" b="635"/>
+                  <wp:docPr id="297361414" name="Imagem 1"/>
+                  <wp:cNvGraphicFramePr>
+                    <a:graphicFrameLocks xmlns:a="http://schemas.openxmlformats.org/drawingml/2006/main" noChangeAspect="1"/>
+                  </wp:cNvGraphicFramePr>
+                  <a:graphic xmlns:a="http://schemas.openxmlformats.org/drawingml/2006/main">
+                    <a:graphicData uri="http://schemas.openxmlformats.org/drawingml/2006/picture">
+                      <pic:pic xmlns:pic="http://schemas.openxmlformats.org/drawingml/2006/picture">
+                        <pic:nvPicPr>
+                          <pic:cNvPr id="297361414" name=""/>
+                          <pic:cNvPicPr/>
+                        </pic:nvPicPr>
+                        <pic:blipFill>
+                          <a:blip r:embed="rId23"/>
+                          <a:stretch>
+                            <a:fillRect/>
+                          </a:stretch>
+                        </pic:blipFill>
+                        <pic:spPr>
+                          <a:xfrm>
+                            <a:off x="0" y="0"/>
+                            <a:ext cx="1804255" cy="3600000"/>
+                          </a:xfrm>
+                          <a:prstGeom prst="rect">
+                            <a:avLst/>
+                          </a:prstGeom>
+                        </pic:spPr>
+                      </pic:pic>
+                    </a:graphicData>
+                  </a:graphic>
+                </wp:inline>
+              </w:drawing>
+            </w:r>
           </w:p>
         </w:tc>
       </w:tr>
@@ -13351,6 +14261,27 @@
             <w:pPr>
               <w:jc w:val="center"/>
             </w:pPr>
+            <w:r>
+              <w:rPr>
+                <w:b/>
+                <w:bCs/>
+              </w:rPr>
+              <w:t>IMG</w:t>
+            </w:r>
+            <w:r>
+              <w:rPr>
+                <w:b/>
+                <w:bCs/>
+              </w:rPr>
+              <w:t>-0</w:t>
+            </w:r>
+            <w:r>
+              <w:rPr>
+                <w:b/>
+                <w:bCs/>
+              </w:rPr>
+              <w:t>3</w:t>
+            </w:r>
           </w:p>
         </w:tc>
         <w:tc>
@@ -13365,53 +14296,50 @@
                 <w:lang w:eastAsia="pt-BR"/>
               </w:rPr>
             </w:pPr>
-          </w:p>
-        </w:tc>
-      </w:tr>
-      <w:tr>
-        <w:trPr>
-          <w:trHeight w:val="340"/>
-        </w:trPr>
-        <w:tc>
-          <w:tcPr>
-            <w:tcW w:w="1134" w:type="dxa"/>
-          </w:tcPr>
-          <w:p>
-            <w:pPr>
-              <w:jc w:val="center"/>
-            </w:pPr>
-          </w:p>
-        </w:tc>
-        <w:tc>
-          <w:tcPr>
-            <w:tcW w:w="9067" w:type="dxa"/>
-          </w:tcPr>
-          <w:p>
-            <w:pPr>
-              <w:jc w:val="center"/>
-              <w:rPr>
-                <w:noProof/>
-                <w:lang w:eastAsia="pt-BR"/>
-              </w:rPr>
-            </w:pPr>
+            <w:r>
+              <w:rPr>
+                <w:noProof/>
+              </w:rPr>
+              <w:drawing>
+                <wp:inline distT="0" distB="0" distL="0" distR="0" wp14:anchorId="4FD38E87" wp14:editId="67F8A362">
+                  <wp:extent cx="1764127" cy="3600000"/>
+                  <wp:effectExtent l="0" t="0" r="7620" b="635"/>
+                  <wp:docPr id="222844024" name="Imagem 1"/>
+                  <wp:cNvGraphicFramePr>
+                    <a:graphicFrameLocks xmlns:a="http://schemas.openxmlformats.org/drawingml/2006/main" noChangeAspect="1"/>
+                  </wp:cNvGraphicFramePr>
+                  <a:graphic xmlns:a="http://schemas.openxmlformats.org/drawingml/2006/main">
+                    <a:graphicData uri="http://schemas.openxmlformats.org/drawingml/2006/picture">
+                      <pic:pic xmlns:pic="http://schemas.openxmlformats.org/drawingml/2006/picture">
+                        <pic:nvPicPr>
+                          <pic:cNvPr id="222844024" name=""/>
+                          <pic:cNvPicPr/>
+                        </pic:nvPicPr>
+                        <pic:blipFill>
+                          <a:blip r:embed="rId24"/>
+                          <a:stretch>
+                            <a:fillRect/>
+                          </a:stretch>
+                        </pic:blipFill>
+                        <pic:spPr>
+                          <a:xfrm>
+                            <a:off x="0" y="0"/>
+                            <a:ext cx="1764127" cy="3600000"/>
+                          </a:xfrm>
+                          <a:prstGeom prst="rect">
+                            <a:avLst/>
+                          </a:prstGeom>
+                        </pic:spPr>
+                      </pic:pic>
+                    </a:graphicData>
+                  </a:graphic>
+                </wp:inline>
+              </w:drawing>
+            </w:r>
           </w:p>
         </w:tc>
       </w:tr>
     </w:tbl>
-    <w:p/>
-    <w:p/>
-    <w:p/>
-    <w:p/>
-    <w:p/>
-    <w:p/>
-    <w:p/>
-    <w:p/>
-    <w:p/>
-    <w:p/>
-    <w:p/>
-    <w:p/>
-    <w:p/>
-    <w:p/>
     <w:p/>
     <w:p/>
     <w:p>
@@ -13964,70 +14892,10 @@
           <w:p/>
         </w:tc>
       </w:tr>
-      <w:tr>
-        <w:trPr>
-          <w:trHeight w:val="340"/>
-        </w:trPr>
-        <w:tc>
-          <w:tcPr>
-            <w:tcW w:w="1134" w:type="dxa"/>
-          </w:tcPr>
-          <w:p>
-            <w:pPr>
-              <w:jc w:val="center"/>
-            </w:pPr>
-          </w:p>
-        </w:tc>
-        <w:tc>
-          <w:tcPr>
-            <w:tcW w:w="9067" w:type="dxa"/>
-          </w:tcPr>
-          <w:p/>
-        </w:tc>
-      </w:tr>
-      <w:tr>
-        <w:trPr>
-          <w:trHeight w:val="340"/>
-        </w:trPr>
-        <w:tc>
-          <w:tcPr>
-            <w:tcW w:w="1134" w:type="dxa"/>
-          </w:tcPr>
-          <w:p>
-            <w:pPr>
-              <w:jc w:val="center"/>
-            </w:pPr>
-          </w:p>
-        </w:tc>
-        <w:tc>
-          <w:tcPr>
-            <w:tcW w:w="9067" w:type="dxa"/>
-          </w:tcPr>
-          <w:p/>
-        </w:tc>
-      </w:tr>
-      <w:tr>
-        <w:trPr>
-          <w:trHeight w:val="340"/>
-        </w:trPr>
-        <w:tc>
-          <w:tcPr>
-            <w:tcW w:w="1134" w:type="dxa"/>
-          </w:tcPr>
-          <w:p>
-            <w:pPr>
-              <w:jc w:val="center"/>
-            </w:pPr>
-          </w:p>
-        </w:tc>
-        <w:tc>
-          <w:tcPr>
-            <w:tcW w:w="9067" w:type="dxa"/>
-          </w:tcPr>
-          <w:p/>
-        </w:tc>
-      </w:tr>
     </w:tbl>
+    <w:p/>
+    <w:p/>
+    <w:p/>
     <w:p/>
     <w:p>
       <w:pPr>
@@ -14183,49 +15051,7 @@
           </w:p>
         </w:tc>
       </w:tr>
-      <w:tr>
-        <w:trPr>
-          <w:trHeight w:val="340"/>
-        </w:trPr>
-        <w:tc>
-          <w:tcPr>
-            <w:tcW w:w="1134" w:type="dxa"/>
-          </w:tcPr>
-          <w:p>
-            <w:pPr>
-              <w:jc w:val="center"/>
-            </w:pPr>
-          </w:p>
-        </w:tc>
-        <w:tc>
-          <w:tcPr>
-            <w:tcW w:w="7650" w:type="dxa"/>
-          </w:tcPr>
-          <w:p/>
-        </w:tc>
-        <w:tc>
-          <w:tcPr>
-            <w:tcW w:w="1417" w:type="dxa"/>
-          </w:tcPr>
-          <w:p>
-            <w:pPr>
-              <w:jc w:val="center"/>
-            </w:pPr>
-            <w:r>
-              <w:t>Informativo</w:t>
-            </w:r>
-          </w:p>
-        </w:tc>
-      </w:tr>
     </w:tbl>
-    <w:p/>
-    <w:p/>
-    <w:p/>
-    <w:p/>
-    <w:p/>
-    <w:p/>
-    <w:p/>
-    <w:p/>
     <w:p/>
     <w:p/>
     <w:p>
@@ -14234,7 +15060,6 @@
       </w:pPr>
       <w:bookmarkStart w:id="28" w:name="_Toc135851386"/>
       <w:r>
-        <w:lastRenderedPageBreak/>
         <w:t>Protótipos</w:t>
       </w:r>
       <w:bookmarkEnd w:id="28"/>
@@ -14337,13 +15162,72 @@
             <w:pPr>
               <w:jc w:val="center"/>
             </w:pPr>
+            <w:r>
+              <w:rPr>
+                <w:b/>
+                <w:bCs/>
+              </w:rPr>
+              <w:lastRenderedPageBreak/>
+              <w:t>IMG</w:t>
+            </w:r>
+            <w:r>
+              <w:rPr>
+                <w:b/>
+                <w:bCs/>
+              </w:rPr>
+              <w:t>-01</w:t>
+            </w:r>
           </w:p>
         </w:tc>
         <w:tc>
           <w:tcPr>
             <w:tcW w:w="9067" w:type="dxa"/>
           </w:tcPr>
-          <w:p/>
+          <w:p>
+            <w:pPr>
+              <w:jc w:val="center"/>
+            </w:pPr>
+            <w:r>
+              <w:rPr>
+                <w:noProof/>
+              </w:rPr>
+              <w:drawing>
+                <wp:inline distT="0" distB="0" distL="0" distR="0" wp14:anchorId="254D6F93" wp14:editId="786648CC">
+                  <wp:extent cx="1785263" cy="3600000"/>
+                  <wp:effectExtent l="0" t="0" r="5715" b="635"/>
+                  <wp:docPr id="1314896932" name="Imagem 1"/>
+                  <wp:cNvGraphicFramePr>
+                    <a:graphicFrameLocks xmlns:a="http://schemas.openxmlformats.org/drawingml/2006/main" noChangeAspect="1"/>
+                  </wp:cNvGraphicFramePr>
+                  <a:graphic xmlns:a="http://schemas.openxmlformats.org/drawingml/2006/main">
+                    <a:graphicData uri="http://schemas.openxmlformats.org/drawingml/2006/picture">
+                      <pic:pic xmlns:pic="http://schemas.openxmlformats.org/drawingml/2006/picture">
+                        <pic:nvPicPr>
+                          <pic:cNvPr id="1314896932" name=""/>
+                          <pic:cNvPicPr/>
+                        </pic:nvPicPr>
+                        <pic:blipFill>
+                          <a:blip r:embed="rId10"/>
+                          <a:stretch>
+                            <a:fillRect/>
+                          </a:stretch>
+                        </pic:blipFill>
+                        <pic:spPr>
+                          <a:xfrm>
+                            <a:off x="0" y="0"/>
+                            <a:ext cx="1785263" cy="3600000"/>
+                          </a:xfrm>
+                          <a:prstGeom prst="rect">
+                            <a:avLst/>
+                          </a:prstGeom>
+                        </pic:spPr>
+                      </pic:pic>
+                    </a:graphicData>
+                  </a:graphic>
+                </wp:inline>
+              </w:drawing>
+            </w:r>
+          </w:p>
         </w:tc>
       </w:tr>
       <w:tr>
@@ -14358,6 +15242,20 @@
             <w:pPr>
               <w:jc w:val="center"/>
             </w:pPr>
+            <w:r>
+              <w:rPr>
+                <w:b/>
+                <w:bCs/>
+              </w:rPr>
+              <w:t>IMG</w:t>
+            </w:r>
+            <w:r>
+              <w:rPr>
+                <w:b/>
+                <w:bCs/>
+              </w:rPr>
+              <w:t>-02</w:t>
+            </w:r>
           </w:p>
         </w:tc>
         <w:tc>
@@ -14375,109 +15273,58 @@
                 <w:lang w:eastAsia="pt-BR"/>
               </w:rPr>
             </w:pPr>
-          </w:p>
-        </w:tc>
-      </w:tr>
-      <w:tr>
-        <w:trPr>
-          <w:trHeight w:val="340"/>
-        </w:trPr>
-        <w:tc>
-          <w:tcPr>
-            <w:tcW w:w="1134" w:type="dxa"/>
-          </w:tcPr>
-          <w:p>
-            <w:pPr>
-              <w:jc w:val="center"/>
-            </w:pPr>
-          </w:p>
-        </w:tc>
-        <w:tc>
-          <w:tcPr>
-            <w:tcW w:w="9067" w:type="dxa"/>
-          </w:tcPr>
-          <w:p>
-            <w:pPr>
-              <w:jc w:val="center"/>
-              <w:rPr>
-                <w:noProof/>
-                <w:lang w:eastAsia="pt-BR"/>
-              </w:rPr>
-            </w:pPr>
-          </w:p>
-        </w:tc>
-      </w:tr>
-      <w:tr>
-        <w:trPr>
-          <w:trHeight w:val="340"/>
-        </w:trPr>
-        <w:tc>
-          <w:tcPr>
-            <w:tcW w:w="1134" w:type="dxa"/>
-          </w:tcPr>
-          <w:p>
-            <w:pPr>
-              <w:jc w:val="center"/>
-            </w:pPr>
-          </w:p>
-        </w:tc>
-        <w:tc>
-          <w:tcPr>
-            <w:tcW w:w="9067" w:type="dxa"/>
-          </w:tcPr>
-          <w:p>
-            <w:pPr>
-              <w:jc w:val="center"/>
-              <w:rPr>
-                <w:noProof/>
-                <w:lang w:eastAsia="pt-BR"/>
-              </w:rPr>
-            </w:pPr>
+            <w:r>
+              <w:rPr>
+                <w:noProof/>
+              </w:rPr>
+              <w:drawing>
+                <wp:inline distT="0" distB="0" distL="0" distR="0" wp14:anchorId="20C8674A" wp14:editId="7E34903E">
+                  <wp:extent cx="1785194" cy="3600000"/>
+                  <wp:effectExtent l="0" t="0" r="5715" b="635"/>
+                  <wp:docPr id="244555882" name="Imagem 1"/>
+                  <wp:cNvGraphicFramePr>
+                    <a:graphicFrameLocks xmlns:a="http://schemas.openxmlformats.org/drawingml/2006/main" noChangeAspect="1"/>
+                  </wp:cNvGraphicFramePr>
+                  <a:graphic xmlns:a="http://schemas.openxmlformats.org/drawingml/2006/main">
+                    <a:graphicData uri="http://schemas.openxmlformats.org/drawingml/2006/picture">
+                      <pic:pic xmlns:pic="http://schemas.openxmlformats.org/drawingml/2006/picture">
+                        <pic:nvPicPr>
+                          <pic:cNvPr id="244555882" name=""/>
+                          <pic:cNvPicPr/>
+                        </pic:nvPicPr>
+                        <pic:blipFill>
+                          <a:blip r:embed="rId25"/>
+                          <a:stretch>
+                            <a:fillRect/>
+                          </a:stretch>
+                        </pic:blipFill>
+                        <pic:spPr>
+                          <a:xfrm>
+                            <a:off x="0" y="0"/>
+                            <a:ext cx="1785194" cy="3600000"/>
+                          </a:xfrm>
+                          <a:prstGeom prst="rect">
+                            <a:avLst/>
+                          </a:prstGeom>
+                        </pic:spPr>
+                      </pic:pic>
+                    </a:graphicData>
+                  </a:graphic>
+                </wp:inline>
+              </w:drawing>
+            </w:r>
           </w:p>
         </w:tc>
       </w:tr>
     </w:tbl>
     <w:p/>
-    <w:p/>
-    <w:p/>
-    <w:p/>
-    <w:p/>
-    <w:p/>
-    <w:p/>
-    <w:p/>
-    <w:p/>
-    <w:p/>
-    <w:p/>
-    <w:p/>
-    <w:p/>
-    <w:p/>
-    <w:p/>
-    <w:p/>
-    <w:p/>
-    <w:p/>
-    <w:p/>
-    <w:p/>
-    <w:p/>
-    <w:p/>
-    <w:p/>
-    <w:p/>
-    <w:p/>
-    <w:p/>
-    <w:p>
-      <w:pPr>
-        <w:pStyle w:val="Ttulo3"/>
-        <w:numPr>
-          <w:ilvl w:val="0"/>
-          <w:numId w:val="0"/>
-        </w:numPr>
-      </w:pPr>
-    </w:p>
     <w:p>
       <w:pPr>
         <w:pStyle w:val="Ttulo2"/>
       </w:pPr>
       <w:bookmarkStart w:id="29" w:name="_Toc135851388"/>
       <w:r>
+        <w:lastRenderedPageBreak/>
         <w:t>UC.00</w:t>
       </w:r>
       <w:r>
@@ -14750,7 +15597,17 @@
           </w:tcPr>
           <w:p>
             <w:r>
-              <w:t>O sistema chama o caso de uso (UC.004) em seu fluxo principal</w:t>
+              <w:t xml:space="preserve">O sistema chama o caso de uso </w:t>
+            </w:r>
+            <w:r>
+              <w:rPr>
+                <w:b/>
+                <w:bCs/>
+              </w:rPr>
+              <w:t>(UC.004)</w:t>
+            </w:r>
+            <w:r>
+              <w:t xml:space="preserve"> em seu fluxo principal</w:t>
             </w:r>
           </w:p>
         </w:tc>
@@ -15106,14 +15963,34 @@
               </w:rPr>
             </w:pPr>
             <w:r>
-              <w:t xml:space="preserve">O sistema chama o caso de uso (UC.002) em fluxo alternativo (5.2.3) seguindo a regra de negócio </w:t>
+              <w:t xml:space="preserve">O sistema chama o caso de uso </w:t>
             </w:r>
             <w:r>
               <w:rPr>
                 <w:b/>
                 <w:bCs/>
               </w:rPr>
-              <w:t>[RN-001]</w:t>
+              <w:t>(UC.002)</w:t>
+            </w:r>
+            <w:r>
+              <w:t xml:space="preserve"> em fluxo alternativo </w:t>
+            </w:r>
+            <w:r>
+              <w:rPr>
+                <w:b/>
+                <w:bCs/>
+              </w:rPr>
+              <w:t>(5.2.3)</w:t>
+            </w:r>
+            <w:r>
+              <w:t xml:space="preserve"> seguindo a regra de negócio </w:t>
+            </w:r>
+            <w:r>
+              <w:rPr>
+                <w:b/>
+                <w:bCs/>
+              </w:rPr>
+              <w:t>[RN-01]</w:t>
             </w:r>
           </w:p>
         </w:tc>
@@ -15248,6 +16125,8 @@
         </w:tc>
       </w:tr>
     </w:tbl>
+    <w:p/>
+    <w:p/>
     <w:p/>
     <w:p/>
     <w:p/>
@@ -15572,7 +16451,27 @@
           </w:tcPr>
           <w:p>
             <w:r>
-              <w:t xml:space="preserve">O sistema chama o caso de uso (UC.002) em fluxo alternativo (5.2.3) seguindo a regra de negócio </w:t>
+              <w:t xml:space="preserve">O sistema chama o caso de uso </w:t>
+            </w:r>
+            <w:r>
+              <w:rPr>
+                <w:b/>
+                <w:bCs/>
+              </w:rPr>
+              <w:t>(UC.002)</w:t>
+            </w:r>
+            <w:r>
+              <w:t xml:space="preserve"> em fluxo alternativo </w:t>
+            </w:r>
+            <w:r>
+              <w:rPr>
+                <w:b/>
+                <w:bCs/>
+              </w:rPr>
+              <w:t>(5.2.3)</w:t>
+            </w:r>
+            <w:r>
+              <w:t xml:space="preserve"> seguindo a regra de negócio </w:t>
             </w:r>
             <w:r>
               <w:rPr>
@@ -16599,13 +17498,7 @@
           </w:tcPr>
           <w:p>
             <w:r>
-              <w:t>O usuário irá pressionar o botão “</w:t>
-            </w:r>
-            <w:r>
-              <w:t>Enviar Receita</w:t>
-            </w:r>
-            <w:r>
-              <w:t xml:space="preserve">” </w:t>
+              <w:t xml:space="preserve">O usuário irá pressionar o botão “Enviar Receita” </w:t>
             </w:r>
             <w:r>
               <w:rPr>
@@ -16664,13 +17557,7 @@
               <w:t xml:space="preserve"> </w:t>
             </w:r>
             <w:r>
-              <w:t xml:space="preserve">e direcioná-lo para a tela de </w:t>
-            </w:r>
-            <w:r>
-              <w:t>Criação de Receita</w:t>
-            </w:r>
-            <w:r>
-              <w:t xml:space="preserve"> </w:t>
+              <w:t xml:space="preserve">e direcioná-lo para a tela de Criação de Receita </w:t>
             </w:r>
             <w:r>
               <w:rPr>
@@ -16935,10 +17822,7 @@
       </w:pPr>
       <w:bookmarkStart w:id="38" w:name="_Toc135851398"/>
       <w:r>
-        <w:t xml:space="preserve">Fluxo Alternativo: </w:t>
-      </w:r>
-      <w:r>
-        <w:t>Adicionar Ingrediente na Receita</w:t>
+        <w:t>Fluxo Alternativo: Adicionar Ingrediente na Receita</w:t>
       </w:r>
       <w:bookmarkEnd w:id="38"/>
     </w:p>
@@ -17183,13 +18067,7 @@
           </w:tcPr>
           <w:p>
             <w:r>
-              <w:t>O usuário irá pressionar o botão “</w:t>
-            </w:r>
-            <w:r>
-              <w:t>Enviar Receita</w:t>
-            </w:r>
-            <w:r>
-              <w:t xml:space="preserve">” </w:t>
+              <w:t xml:space="preserve">O usuário irá pressionar o botão “Enviar Receita” </w:t>
             </w:r>
             <w:r>
               <w:rPr>
@@ -17237,13 +18115,7 @@
           </w:tcPr>
           <w:p>
             <w:r>
-              <w:t xml:space="preserve">O sistema irá direcioná-lo para a tela de </w:t>
-            </w:r>
-            <w:r>
-              <w:t>Criação de Receita</w:t>
-            </w:r>
-            <w:r>
-              <w:t xml:space="preserve"> </w:t>
+              <w:t xml:space="preserve">O sistema irá direcioná-lo para a tela de Criação de Receita </w:t>
             </w:r>
             <w:r>
               <w:rPr>
@@ -17291,13 +18163,7 @@
           </w:tcPr>
           <w:p>
             <w:r>
-              <w:t>O usuário irá preencher os campos necessários e pressionar o botão “</w:t>
-            </w:r>
-            <w:r>
-              <w:t>+ Ingrediente</w:t>
-            </w:r>
-            <w:r>
-              <w:t>”</w:t>
+              <w:t>O usuário irá preencher os campos necessários e pressionar o botão “+ Ingrediente”</w:t>
             </w:r>
           </w:p>
         </w:tc>
@@ -18664,42 +19530,7 @@
                 <w:b/>
                 <w:bCs/>
               </w:rPr>
-              <w:t xml:space="preserve"> </w:t>
-            </w:r>
-            <w:r>
-              <w:rPr>
-                <w:b/>
-                <w:bCs/>
-              </w:rPr>
-              <w:t>[RN-01]</w:t>
-            </w:r>
-            <w:r>
-              <w:rPr>
-                <w:b/>
-                <w:bCs/>
-              </w:rPr>
-              <w:t xml:space="preserve"> </w:t>
-            </w:r>
-            <w:r>
-              <w:rPr>
-                <w:b/>
-                <w:bCs/>
-              </w:rPr>
-              <w:t>[RN-0</w:t>
-            </w:r>
-            <w:r>
-              <w:rPr>
-                <w:b/>
-                <w:bCs/>
-              </w:rPr>
-              <w:t>2</w:t>
-            </w:r>
-            <w:r>
-              <w:rPr>
-                <w:b/>
-                <w:bCs/>
-              </w:rPr>
-              <w:t>]</w:t>
+              <w:t xml:space="preserve"> [RN-01] [RN-02]</w:t>
             </w:r>
           </w:p>
         </w:tc>
@@ -19339,13 +20170,7 @@
           </w:tcPr>
           <w:p>
             <w:r>
-              <w:t>O usuário irá pressionar em “</w:t>
-            </w:r>
-            <w:r>
-              <w:t>Visualizar</w:t>
-            </w:r>
-            <w:r>
-              <w:t>”</w:t>
+              <w:t>O usuário irá pressionar em “Visualizar”</w:t>
             </w:r>
           </w:p>
         </w:tc>
@@ -20470,13 +21295,7 @@
           </w:tcPr>
           <w:p>
             <w:r>
-              <w:t>O usuário irá pressionar o botão “</w:t>
-            </w:r>
-            <w:r>
-              <w:t>Chef Astro</w:t>
-            </w:r>
-            <w:r>
-              <w:t xml:space="preserve">” </w:t>
+              <w:t xml:space="preserve">O usuário irá pressionar o botão “Chef Astro” </w:t>
             </w:r>
             <w:r>
               <w:rPr>
@@ -20525,10 +21344,7 @@
           </w:tcPr>
           <w:p>
             <w:r>
-              <w:t xml:space="preserve">O sistema irá </w:t>
-            </w:r>
-            <w:r>
-              <w:t xml:space="preserve">validar a regra </w:t>
+              <w:t xml:space="preserve">O sistema irá validar a regra </w:t>
             </w:r>
             <w:r>
               <w:rPr>
@@ -20545,10 +21361,7 @@
               <w:t xml:space="preserve">[RN-02] </w:t>
             </w:r>
             <w:r>
-              <w:t>direcioná-lo para a tela de</w:t>
-            </w:r>
-            <w:r>
-              <w:t xml:space="preserve"> conversa com o Chef </w:t>
+              <w:t xml:space="preserve">direcioná-lo para a tela de conversa com o Chef </w:t>
             </w:r>
             <w:r>
               <w:rPr>
@@ -20639,15 +21452,7 @@
           </w:tcPr>
           <w:p>
             <w:r>
-              <w:t xml:space="preserve">O sistema irá integrar com a </w:t>
-            </w:r>
-            <w:proofErr w:type="spellStart"/>
-            <w:r>
-              <w:t>api</w:t>
-            </w:r>
-            <w:proofErr w:type="spellEnd"/>
-            <w:r>
-              <w:t xml:space="preserve"> do </w:t>
+              <w:t xml:space="preserve">O sistema irá integrar com a api do </w:t>
             </w:r>
             <w:proofErr w:type="spellStart"/>
             <w:r>
@@ -23169,8 +23974,8 @@
       </w:pPr>
     </w:p>
     <w:sectPr>
-      <w:headerReference w:type="default" r:id="rId9"/>
-      <w:footerReference w:type="default" r:id="rId10"/>
+      <w:headerReference w:type="default" r:id="rId26"/>
+      <w:footerReference w:type="default" r:id="rId27"/>
       <w:pgSz w:w="11906" w:h="16838"/>
       <w:pgMar w:top="1417" w:right="849" w:bottom="1417" w:left="851" w:header="567" w:footer="567" w:gutter="0"/>
       <w:cols w:space="708"/>
@@ -23181,7 +23986,7 @@
 </file>
 
 <file path=word/endnotes.xml><?xml version="1.0" encoding="utf-8"?>
-<w:endnotes xmlns:wpc="http://schemas.microsoft.com/office/word/2010/wordprocessingCanvas" xmlns:cx="http://schemas.microsoft.com/office/drawing/2014/chartex" xmlns:cx1="http://schemas.microsoft.com/office/drawing/2015/9/8/chartex" xmlns:cx2="http://schemas.microsoft.com/office/drawing/2015/10/21/chartex" xmlns:cx3="http://schemas.microsoft.com/office/drawing/2016/5/9/chartex" xmlns:cx4="http://schemas.microsoft.com/office/drawing/2016/5/10/chartex" xmlns:cx5="http://schemas.microsoft.com/office/drawing/2016/5/11/chartex" xmlns:cx6="http://schemas.microsoft.com/office/drawing/2016/5/12/chartex" xmlns:cx7="http://schemas.microsoft.com/office/drawing/2016/5/13/chartex" xmlns:cx8="http://schemas.microsoft.com/office/drawing/2016/5/14/chartex" xmlns:mc="http://schemas.openxmlformats.org/markup-compatibility/2006" xmlns:aink="http://schemas.microsoft.com/office/drawing/2016/ink" xmlns:am3d="http://schemas.microsoft.com/office/drawing/2017/model3d" xmlns:o="urn:schemas-microsoft-com:office:office" xmlns:oel="http://schemas.microsoft.com/office/2019/extlst" xmlns:r="http://schemas.openxmlformats.org/officeDocument/2006/relationships" xmlns:m="http://schemas.openxmlformats.org/officeDocument/2006/math" xmlns:v="urn:schemas-microsoft-com:vml" xmlns:wp14="http://schemas.microsoft.com/office/word/2010/wordprocessingDrawing" xmlns:wp="http://schemas.openxmlformats.org/drawingml/2006/wordprocessingDrawing" xmlns:w10="urn:schemas-microsoft-com:office:word" xmlns:w="http://schemas.openxmlformats.org/wordprocessingml/2006/main" xmlns:w14="http://schemas.microsoft.com/office/word/2010/wordml" xmlns:w15="http://schemas.microsoft.com/office/word/2012/wordml" xmlns:w16cex="http://schemas.microsoft.com/office/word/2018/wordml/cex" xmlns:w16cid="http://schemas.microsoft.com/office/word/2016/wordml/cid" xmlns:w16="http://schemas.microsoft.com/office/word/2018/wordml" xmlns:w16sdtdh="http://schemas.microsoft.com/office/word/2020/wordml/sdtdatahash" xmlns:w16se="http://schemas.microsoft.com/office/word/2015/wordml/symex" xmlns:wpg="http://schemas.microsoft.com/office/word/2010/wordprocessingGroup" xmlns:wpi="http://schemas.microsoft.com/office/word/2010/wordprocessingInk" xmlns:wne="http://schemas.microsoft.com/office/word/2006/wordml" xmlns:wps="http://schemas.microsoft.com/office/word/2010/wordprocessingShape" mc:Ignorable="w14 w15 w16se w16cid w16 w16cex w16sdtdh wp14">
+<w:endnotes xmlns:wpc="http://schemas.microsoft.com/office/word/2010/wordprocessingCanvas" xmlns:cx="http://schemas.microsoft.com/office/drawing/2014/chartex" xmlns:cx1="http://schemas.microsoft.com/office/drawing/2015/9/8/chartex" xmlns:cx2="http://schemas.microsoft.com/office/drawing/2015/10/21/chartex" xmlns:cx3="http://schemas.microsoft.com/office/drawing/2016/5/9/chartex" xmlns:cx4="http://schemas.microsoft.com/office/drawing/2016/5/10/chartex" xmlns:cx5="http://schemas.microsoft.com/office/drawing/2016/5/11/chartex" xmlns:cx6="http://schemas.microsoft.com/office/drawing/2016/5/12/chartex" xmlns:cx7="http://schemas.microsoft.com/office/drawing/2016/5/13/chartex" xmlns:cx8="http://schemas.microsoft.com/office/drawing/2016/5/14/chartex" xmlns:mc="http://schemas.openxmlformats.org/markup-compatibility/2006" xmlns:aink="http://schemas.microsoft.com/office/drawing/2016/ink" xmlns:am3d="http://schemas.microsoft.com/office/drawing/2017/model3d" xmlns:o="urn:schemas-microsoft-com:office:office" xmlns:oel="http://schemas.microsoft.com/office/2019/extlst" xmlns:r="http://schemas.openxmlformats.org/officeDocument/2006/relationships" xmlns:m="http://schemas.openxmlformats.org/officeDocument/2006/math" xmlns:v="urn:schemas-microsoft-com:vml" xmlns:wp14="http://schemas.microsoft.com/office/word/2010/wordprocessingDrawing" xmlns:wp="http://schemas.openxmlformats.org/drawingml/2006/wordprocessingDrawing" xmlns:w10="urn:schemas-microsoft-com:office:word" xmlns:w="http://schemas.openxmlformats.org/wordprocessingml/2006/main" xmlns:w14="http://schemas.microsoft.com/office/word/2010/wordml" xmlns:w15="http://schemas.microsoft.com/office/word/2012/wordml" xmlns:w16cex="http://schemas.microsoft.com/office/word/2018/wordml/cex" xmlns:w16cid="http://schemas.microsoft.com/office/word/2016/wordml/cid" xmlns:w16="http://schemas.microsoft.com/office/word/2018/wordml" xmlns:w16du="http://schemas.microsoft.com/office/word/2023/wordml/word16du" xmlns:w16sdtdh="http://schemas.microsoft.com/office/word/2020/wordml/sdtdatahash" xmlns:w16se="http://schemas.microsoft.com/office/word/2015/wordml/symex" xmlns:wpg="http://schemas.microsoft.com/office/word/2010/wordprocessingGroup" xmlns:wpi="http://schemas.microsoft.com/office/word/2010/wordprocessingInk" xmlns:wne="http://schemas.microsoft.com/office/word/2006/wordml" xmlns:wps="http://schemas.microsoft.com/office/word/2010/wordprocessingShape" mc:Ignorable="w14 w15 w16se w16cid w16 w16cex w16sdtdh wp14">
   <w:endnote w:type="separator" w:id="-1">
     <w:p>
       <w:pPr>
@@ -23206,7 +24011,7 @@
 </file>
 
 <file path=word/footer1.xml><?xml version="1.0" encoding="utf-8"?>
-<w:ftr xmlns:wpc="http://schemas.microsoft.com/office/word/2010/wordprocessingCanvas" xmlns:cx="http://schemas.microsoft.com/office/drawing/2014/chartex" xmlns:cx1="http://schemas.microsoft.com/office/drawing/2015/9/8/chartex" xmlns:cx2="http://schemas.microsoft.com/office/drawing/2015/10/21/chartex" xmlns:cx3="http://schemas.microsoft.com/office/drawing/2016/5/9/chartex" xmlns:cx4="http://schemas.microsoft.com/office/drawing/2016/5/10/chartex" xmlns:cx5="http://schemas.microsoft.com/office/drawing/2016/5/11/chartex" xmlns:cx6="http://schemas.microsoft.com/office/drawing/2016/5/12/chartex" xmlns:cx7="http://schemas.microsoft.com/office/drawing/2016/5/13/chartex" xmlns:cx8="http://schemas.microsoft.com/office/drawing/2016/5/14/chartex" xmlns:mc="http://schemas.openxmlformats.org/markup-compatibility/2006" xmlns:aink="http://schemas.microsoft.com/office/drawing/2016/ink" xmlns:am3d="http://schemas.microsoft.com/office/drawing/2017/model3d" xmlns:o="urn:schemas-microsoft-com:office:office" xmlns:oel="http://schemas.microsoft.com/office/2019/extlst" xmlns:r="http://schemas.openxmlformats.org/officeDocument/2006/relationships" xmlns:m="http://schemas.openxmlformats.org/officeDocument/2006/math" xmlns:v="urn:schemas-microsoft-com:vml" xmlns:wp14="http://schemas.microsoft.com/office/word/2010/wordprocessingDrawing" xmlns:wp="http://schemas.openxmlformats.org/drawingml/2006/wordprocessingDrawing" xmlns:w10="urn:schemas-microsoft-com:office:word" xmlns:w="http://schemas.openxmlformats.org/wordprocessingml/2006/main" xmlns:w14="http://schemas.microsoft.com/office/word/2010/wordml" xmlns:w15="http://schemas.microsoft.com/office/word/2012/wordml" xmlns:w16cex="http://schemas.microsoft.com/office/word/2018/wordml/cex" xmlns:w16cid="http://schemas.microsoft.com/office/word/2016/wordml/cid" xmlns:w16="http://schemas.microsoft.com/office/word/2018/wordml" xmlns:w16sdtdh="http://schemas.microsoft.com/office/word/2020/wordml/sdtdatahash" xmlns:w16se="http://schemas.microsoft.com/office/word/2015/wordml/symex" xmlns:wpg="http://schemas.microsoft.com/office/word/2010/wordprocessingGroup" xmlns:wpi="http://schemas.microsoft.com/office/word/2010/wordprocessingInk" xmlns:wne="http://schemas.microsoft.com/office/word/2006/wordml" xmlns:wps="http://schemas.microsoft.com/office/word/2010/wordprocessingShape" mc:Ignorable="w14 w15 w16se w16cid w16 w16cex w16sdtdh wp14">
+<w:ftr xmlns:wpc="http://schemas.microsoft.com/office/word/2010/wordprocessingCanvas" xmlns:cx="http://schemas.microsoft.com/office/drawing/2014/chartex" xmlns:cx1="http://schemas.microsoft.com/office/drawing/2015/9/8/chartex" xmlns:cx2="http://schemas.microsoft.com/office/drawing/2015/10/21/chartex" xmlns:cx3="http://schemas.microsoft.com/office/drawing/2016/5/9/chartex" xmlns:cx4="http://schemas.microsoft.com/office/drawing/2016/5/10/chartex" xmlns:cx5="http://schemas.microsoft.com/office/drawing/2016/5/11/chartex" xmlns:cx6="http://schemas.microsoft.com/office/drawing/2016/5/12/chartex" xmlns:cx7="http://schemas.microsoft.com/office/drawing/2016/5/13/chartex" xmlns:cx8="http://schemas.microsoft.com/office/drawing/2016/5/14/chartex" xmlns:mc="http://schemas.openxmlformats.org/markup-compatibility/2006" xmlns:aink="http://schemas.microsoft.com/office/drawing/2016/ink" xmlns:am3d="http://schemas.microsoft.com/office/drawing/2017/model3d" xmlns:o="urn:schemas-microsoft-com:office:office" xmlns:oel="http://schemas.microsoft.com/office/2019/extlst" xmlns:r="http://schemas.openxmlformats.org/officeDocument/2006/relationships" xmlns:m="http://schemas.openxmlformats.org/officeDocument/2006/math" xmlns:v="urn:schemas-microsoft-com:vml" xmlns:wp14="http://schemas.microsoft.com/office/word/2010/wordprocessingDrawing" xmlns:wp="http://schemas.openxmlformats.org/drawingml/2006/wordprocessingDrawing" xmlns:w10="urn:schemas-microsoft-com:office:word" xmlns:w="http://schemas.openxmlformats.org/wordprocessingml/2006/main" xmlns:w14="http://schemas.microsoft.com/office/word/2010/wordml" xmlns:w15="http://schemas.microsoft.com/office/word/2012/wordml" xmlns:w16cex="http://schemas.microsoft.com/office/word/2018/wordml/cex" xmlns:w16cid="http://schemas.microsoft.com/office/word/2016/wordml/cid" xmlns:w16="http://schemas.microsoft.com/office/word/2018/wordml" xmlns:w16du="http://schemas.microsoft.com/office/word/2023/wordml/word16du" xmlns:w16sdtdh="http://schemas.microsoft.com/office/word/2020/wordml/sdtdatahash" xmlns:w16se="http://schemas.microsoft.com/office/word/2015/wordml/symex" xmlns:wpg="http://schemas.microsoft.com/office/word/2010/wordprocessingGroup" xmlns:wpi="http://schemas.microsoft.com/office/word/2010/wordprocessingInk" xmlns:wne="http://schemas.microsoft.com/office/word/2006/wordml" xmlns:wps="http://schemas.microsoft.com/office/word/2010/wordprocessingShape" mc:Ignorable="w14 w15 w16se w16cid w16 w16cex w16sdtdh wp14">
   <w:p>
     <w:pPr>
       <w:pStyle w:val="Cabealho"/>
@@ -23452,7 +24257,7 @@
 </file>
 
 <file path=word/footnotes.xml><?xml version="1.0" encoding="utf-8"?>
-<w:footnotes xmlns:wpc="http://schemas.microsoft.com/office/word/2010/wordprocessingCanvas" xmlns:cx="http://schemas.microsoft.com/office/drawing/2014/chartex" xmlns:cx1="http://schemas.microsoft.com/office/drawing/2015/9/8/chartex" xmlns:cx2="http://schemas.microsoft.com/office/drawing/2015/10/21/chartex" xmlns:cx3="http://schemas.microsoft.com/office/drawing/2016/5/9/chartex" xmlns:cx4="http://schemas.microsoft.com/office/drawing/2016/5/10/chartex" xmlns:cx5="http://schemas.microsoft.com/office/drawing/2016/5/11/chartex" xmlns:cx6="http://schemas.microsoft.com/office/drawing/2016/5/12/chartex" xmlns:cx7="http://schemas.microsoft.com/office/drawing/2016/5/13/chartex" xmlns:cx8="http://schemas.microsoft.com/office/drawing/2016/5/14/chartex" xmlns:mc="http://schemas.openxmlformats.org/markup-compatibility/2006" xmlns:aink="http://schemas.microsoft.com/office/drawing/2016/ink" xmlns:am3d="http://schemas.microsoft.com/office/drawing/2017/model3d" xmlns:o="urn:schemas-microsoft-com:office:office" xmlns:oel="http://schemas.microsoft.com/office/2019/extlst" xmlns:r="http://schemas.openxmlformats.org/officeDocument/2006/relationships" xmlns:m="http://schemas.openxmlformats.org/officeDocument/2006/math" xmlns:v="urn:schemas-microsoft-com:vml" xmlns:wp14="http://schemas.microsoft.com/office/word/2010/wordprocessingDrawing" xmlns:wp="http://schemas.openxmlformats.org/drawingml/2006/wordprocessingDrawing" xmlns:w10="urn:schemas-microsoft-com:office:word" xmlns:w="http://schemas.openxmlformats.org/wordprocessingml/2006/main" xmlns:w14="http://schemas.microsoft.com/office/word/2010/wordml" xmlns:w15="http://schemas.microsoft.com/office/word/2012/wordml" xmlns:w16cex="http://schemas.microsoft.com/office/word/2018/wordml/cex" xmlns:w16cid="http://schemas.microsoft.com/office/word/2016/wordml/cid" xmlns:w16="http://schemas.microsoft.com/office/word/2018/wordml" xmlns:w16sdtdh="http://schemas.microsoft.com/office/word/2020/wordml/sdtdatahash" xmlns:w16se="http://schemas.microsoft.com/office/word/2015/wordml/symex" xmlns:wpg="http://schemas.microsoft.com/office/word/2010/wordprocessingGroup" xmlns:wpi="http://schemas.microsoft.com/office/word/2010/wordprocessingInk" xmlns:wne="http://schemas.microsoft.com/office/word/2006/wordml" xmlns:wps="http://schemas.microsoft.com/office/word/2010/wordprocessingShape" mc:Ignorable="w14 w15 w16se w16cid w16 w16cex w16sdtdh wp14">
+<w:footnotes xmlns:wpc="http://schemas.microsoft.com/office/word/2010/wordprocessingCanvas" xmlns:cx="http://schemas.microsoft.com/office/drawing/2014/chartex" xmlns:cx1="http://schemas.microsoft.com/office/drawing/2015/9/8/chartex" xmlns:cx2="http://schemas.microsoft.com/office/drawing/2015/10/21/chartex" xmlns:cx3="http://schemas.microsoft.com/office/drawing/2016/5/9/chartex" xmlns:cx4="http://schemas.microsoft.com/office/drawing/2016/5/10/chartex" xmlns:cx5="http://schemas.microsoft.com/office/drawing/2016/5/11/chartex" xmlns:cx6="http://schemas.microsoft.com/office/drawing/2016/5/12/chartex" xmlns:cx7="http://schemas.microsoft.com/office/drawing/2016/5/13/chartex" xmlns:cx8="http://schemas.microsoft.com/office/drawing/2016/5/14/chartex" xmlns:mc="http://schemas.openxmlformats.org/markup-compatibility/2006" xmlns:aink="http://schemas.microsoft.com/office/drawing/2016/ink" xmlns:am3d="http://schemas.microsoft.com/office/drawing/2017/model3d" xmlns:o="urn:schemas-microsoft-com:office:office" xmlns:oel="http://schemas.microsoft.com/office/2019/extlst" xmlns:r="http://schemas.openxmlformats.org/officeDocument/2006/relationships" xmlns:m="http://schemas.openxmlformats.org/officeDocument/2006/math" xmlns:v="urn:schemas-microsoft-com:vml" xmlns:wp14="http://schemas.microsoft.com/office/word/2010/wordprocessingDrawing" xmlns:wp="http://schemas.openxmlformats.org/drawingml/2006/wordprocessingDrawing" xmlns:w10="urn:schemas-microsoft-com:office:word" xmlns:w="http://schemas.openxmlformats.org/wordprocessingml/2006/main" xmlns:w14="http://schemas.microsoft.com/office/word/2010/wordml" xmlns:w15="http://schemas.microsoft.com/office/word/2012/wordml" xmlns:w16cex="http://schemas.microsoft.com/office/word/2018/wordml/cex" xmlns:w16cid="http://schemas.microsoft.com/office/word/2016/wordml/cid" xmlns:w16="http://schemas.microsoft.com/office/word/2018/wordml" xmlns:w16du="http://schemas.microsoft.com/office/word/2023/wordml/word16du" xmlns:w16sdtdh="http://schemas.microsoft.com/office/word/2020/wordml/sdtdatahash" xmlns:w16se="http://schemas.microsoft.com/office/word/2015/wordml/symex" xmlns:wpg="http://schemas.microsoft.com/office/word/2010/wordprocessingGroup" xmlns:wpi="http://schemas.microsoft.com/office/word/2010/wordprocessingInk" xmlns:wne="http://schemas.microsoft.com/office/word/2006/wordml" xmlns:wps="http://schemas.microsoft.com/office/word/2010/wordprocessingShape" mc:Ignorable="w14 w15 w16se w16cid w16 w16cex w16sdtdh wp14">
   <w:footnote w:type="separator" w:id="-1">
     <w:p>
       <w:pPr>
@@ -23477,7 +24282,7 @@
 </file>
 
 <file path=word/header1.xml><?xml version="1.0" encoding="utf-8"?>
-<w:hdr xmlns:wpc="http://schemas.microsoft.com/office/word/2010/wordprocessingCanvas" xmlns:cx="http://schemas.microsoft.com/office/drawing/2014/chartex" xmlns:cx1="http://schemas.microsoft.com/office/drawing/2015/9/8/chartex" xmlns:cx2="http://schemas.microsoft.com/office/drawing/2015/10/21/chartex" xmlns:cx3="http://schemas.microsoft.com/office/drawing/2016/5/9/chartex" xmlns:cx4="http://schemas.microsoft.com/office/drawing/2016/5/10/chartex" xmlns:cx5="http://schemas.microsoft.com/office/drawing/2016/5/11/chartex" xmlns:cx6="http://schemas.microsoft.com/office/drawing/2016/5/12/chartex" xmlns:cx7="http://schemas.microsoft.com/office/drawing/2016/5/13/chartex" xmlns:cx8="http://schemas.microsoft.com/office/drawing/2016/5/14/chartex" xmlns:mc="http://schemas.openxmlformats.org/markup-compatibility/2006" xmlns:aink="http://schemas.microsoft.com/office/drawing/2016/ink" xmlns:am3d="http://schemas.microsoft.com/office/drawing/2017/model3d" xmlns:o="urn:schemas-microsoft-com:office:office" xmlns:oel="http://schemas.microsoft.com/office/2019/extlst" xmlns:r="http://schemas.openxmlformats.org/officeDocument/2006/relationships" xmlns:m="http://schemas.openxmlformats.org/officeDocument/2006/math" xmlns:v="urn:schemas-microsoft-com:vml" xmlns:wp14="http://schemas.microsoft.com/office/word/2010/wordprocessingDrawing" xmlns:wp="http://schemas.openxmlformats.org/drawingml/2006/wordprocessingDrawing" xmlns:w10="urn:schemas-microsoft-com:office:word" xmlns:w="http://schemas.openxmlformats.org/wordprocessingml/2006/main" xmlns:w14="http://schemas.microsoft.com/office/word/2010/wordml" xmlns:w15="http://schemas.microsoft.com/office/word/2012/wordml" xmlns:w16cex="http://schemas.microsoft.com/office/word/2018/wordml/cex" xmlns:w16cid="http://schemas.microsoft.com/office/word/2016/wordml/cid" xmlns:w16="http://schemas.microsoft.com/office/word/2018/wordml" xmlns:w16sdtdh="http://schemas.microsoft.com/office/word/2020/wordml/sdtdatahash" xmlns:w16se="http://schemas.microsoft.com/office/word/2015/wordml/symex" xmlns:wpg="http://schemas.microsoft.com/office/word/2010/wordprocessingGroup" xmlns:wpi="http://schemas.microsoft.com/office/word/2010/wordprocessingInk" xmlns:wne="http://schemas.microsoft.com/office/word/2006/wordml" xmlns:wps="http://schemas.microsoft.com/office/word/2010/wordprocessingShape" mc:Ignorable="w14 w15 w16se w16cid w16 w16cex w16sdtdh wp14">
+<w:hdr xmlns:wpc="http://schemas.microsoft.com/office/word/2010/wordprocessingCanvas" xmlns:cx="http://schemas.microsoft.com/office/drawing/2014/chartex" xmlns:cx1="http://schemas.microsoft.com/office/drawing/2015/9/8/chartex" xmlns:cx2="http://schemas.microsoft.com/office/drawing/2015/10/21/chartex" xmlns:cx3="http://schemas.microsoft.com/office/drawing/2016/5/9/chartex" xmlns:cx4="http://schemas.microsoft.com/office/drawing/2016/5/10/chartex" xmlns:cx5="http://schemas.microsoft.com/office/drawing/2016/5/11/chartex" xmlns:cx6="http://schemas.microsoft.com/office/drawing/2016/5/12/chartex" xmlns:cx7="http://schemas.microsoft.com/office/drawing/2016/5/13/chartex" xmlns:cx8="http://schemas.microsoft.com/office/drawing/2016/5/14/chartex" xmlns:mc="http://schemas.openxmlformats.org/markup-compatibility/2006" xmlns:aink="http://schemas.microsoft.com/office/drawing/2016/ink" xmlns:am3d="http://schemas.microsoft.com/office/drawing/2017/model3d" xmlns:o="urn:schemas-microsoft-com:office:office" xmlns:oel="http://schemas.microsoft.com/office/2019/extlst" xmlns:r="http://schemas.openxmlformats.org/officeDocument/2006/relationships" xmlns:m="http://schemas.openxmlformats.org/officeDocument/2006/math" xmlns:v="urn:schemas-microsoft-com:vml" xmlns:wp14="http://schemas.microsoft.com/office/word/2010/wordprocessingDrawing" xmlns:wp="http://schemas.openxmlformats.org/drawingml/2006/wordprocessingDrawing" xmlns:w10="urn:schemas-microsoft-com:office:word" xmlns:w="http://schemas.openxmlformats.org/wordprocessingml/2006/main" xmlns:w14="http://schemas.microsoft.com/office/word/2010/wordml" xmlns:w15="http://schemas.microsoft.com/office/word/2012/wordml" xmlns:w16cex="http://schemas.microsoft.com/office/word/2018/wordml/cex" xmlns:w16cid="http://schemas.microsoft.com/office/word/2016/wordml/cid" xmlns:w16="http://schemas.microsoft.com/office/word/2018/wordml" xmlns:w16du="http://schemas.microsoft.com/office/word/2023/wordml/word16du" xmlns:w16sdtdh="http://schemas.microsoft.com/office/word/2020/wordml/sdtdatahash" xmlns:w16se="http://schemas.microsoft.com/office/word/2015/wordml/symex" xmlns:wpg="http://schemas.microsoft.com/office/word/2010/wordprocessingGroup" xmlns:wpi="http://schemas.microsoft.com/office/word/2010/wordprocessingInk" xmlns:wne="http://schemas.microsoft.com/office/word/2006/wordml" xmlns:wps="http://schemas.microsoft.com/office/word/2010/wordprocessingShape" mc:Ignorable="w14 w15 w16se w16cid w16 w16cex w16sdtdh wp14">
   <w:tbl>
     <w:tblPr>
       <w:tblStyle w:val="Tabelacomgrade"/>
@@ -23767,7 +24572,7 @@
 </file>
 
 <file path=word/numbering.xml><?xml version="1.0" encoding="utf-8"?>
-<w:numbering xmlns:wpc="http://schemas.microsoft.com/office/word/2010/wordprocessingCanvas" xmlns:cx="http://schemas.microsoft.com/office/drawing/2014/chartex" xmlns:cx1="http://schemas.microsoft.com/office/drawing/2015/9/8/chartex" xmlns:cx2="http://schemas.microsoft.com/office/drawing/2015/10/21/chartex" xmlns:cx3="http://schemas.microsoft.com/office/drawing/2016/5/9/chartex" xmlns:cx4="http://schemas.microsoft.com/office/drawing/2016/5/10/chartex" xmlns:cx5="http://schemas.microsoft.com/office/drawing/2016/5/11/chartex" xmlns:cx6="http://schemas.microsoft.com/office/drawing/2016/5/12/chartex" xmlns:cx7="http://schemas.microsoft.com/office/drawing/2016/5/13/chartex" xmlns:cx8="http://schemas.microsoft.com/office/drawing/2016/5/14/chartex" xmlns:mc="http://schemas.openxmlformats.org/markup-compatibility/2006" xmlns:aink="http://schemas.microsoft.com/office/drawing/2016/ink" xmlns:am3d="http://schemas.microsoft.com/office/drawing/2017/model3d" xmlns:o="urn:schemas-microsoft-com:office:office" xmlns:oel="http://schemas.microsoft.com/office/2019/extlst" xmlns:r="http://schemas.openxmlformats.org/officeDocument/2006/relationships" xmlns:m="http://schemas.openxmlformats.org/officeDocument/2006/math" xmlns:v="urn:schemas-microsoft-com:vml" xmlns:wp14="http://schemas.microsoft.com/office/word/2010/wordprocessingDrawing" xmlns:wp="http://schemas.openxmlformats.org/drawingml/2006/wordprocessingDrawing" xmlns:w10="urn:schemas-microsoft-com:office:word" xmlns:w="http://schemas.openxmlformats.org/wordprocessingml/2006/main" xmlns:w14="http://schemas.microsoft.com/office/word/2010/wordml" xmlns:w15="http://schemas.microsoft.com/office/word/2012/wordml" xmlns:w16cex="http://schemas.microsoft.com/office/word/2018/wordml/cex" xmlns:w16cid="http://schemas.microsoft.com/office/word/2016/wordml/cid" xmlns:w16="http://schemas.microsoft.com/office/word/2018/wordml" xmlns:w16sdtdh="http://schemas.microsoft.com/office/word/2020/wordml/sdtdatahash" xmlns:w16se="http://schemas.microsoft.com/office/word/2015/wordml/symex" xmlns:wpg="http://schemas.microsoft.com/office/word/2010/wordprocessingGroup" xmlns:wpi="http://schemas.microsoft.com/office/word/2010/wordprocessingInk" xmlns:wne="http://schemas.microsoft.com/office/word/2006/wordml" xmlns:wps="http://schemas.microsoft.com/office/word/2010/wordprocessingShape" mc:Ignorable="w14 w15 w16se w16cid w16 w16cex w16sdtdh wp14">
+<w:numbering xmlns:wpc="http://schemas.microsoft.com/office/word/2010/wordprocessingCanvas" xmlns:cx="http://schemas.microsoft.com/office/drawing/2014/chartex" xmlns:cx1="http://schemas.microsoft.com/office/drawing/2015/9/8/chartex" xmlns:cx2="http://schemas.microsoft.com/office/drawing/2015/10/21/chartex" xmlns:cx3="http://schemas.microsoft.com/office/drawing/2016/5/9/chartex" xmlns:cx4="http://schemas.microsoft.com/office/drawing/2016/5/10/chartex" xmlns:cx5="http://schemas.microsoft.com/office/drawing/2016/5/11/chartex" xmlns:cx6="http://schemas.microsoft.com/office/drawing/2016/5/12/chartex" xmlns:cx7="http://schemas.microsoft.com/office/drawing/2016/5/13/chartex" xmlns:cx8="http://schemas.microsoft.com/office/drawing/2016/5/14/chartex" xmlns:mc="http://schemas.openxmlformats.org/markup-compatibility/2006" xmlns:aink="http://schemas.microsoft.com/office/drawing/2016/ink" xmlns:am3d="http://schemas.microsoft.com/office/drawing/2017/model3d" xmlns:o="urn:schemas-microsoft-com:office:office" xmlns:oel="http://schemas.microsoft.com/office/2019/extlst" xmlns:r="http://schemas.openxmlformats.org/officeDocument/2006/relationships" xmlns:m="http://schemas.openxmlformats.org/officeDocument/2006/math" xmlns:v="urn:schemas-microsoft-com:vml" xmlns:wp14="http://schemas.microsoft.com/office/word/2010/wordprocessingDrawing" xmlns:wp="http://schemas.openxmlformats.org/drawingml/2006/wordprocessingDrawing" xmlns:w10="urn:schemas-microsoft-com:office:word" xmlns:w="http://schemas.openxmlformats.org/wordprocessingml/2006/main" xmlns:w14="http://schemas.microsoft.com/office/word/2010/wordml" xmlns:w15="http://schemas.microsoft.com/office/word/2012/wordml" xmlns:w16cex="http://schemas.microsoft.com/office/word/2018/wordml/cex" xmlns:w16cid="http://schemas.microsoft.com/office/word/2016/wordml/cid" xmlns:w16="http://schemas.microsoft.com/office/word/2018/wordml" xmlns:w16du="http://schemas.microsoft.com/office/word/2023/wordml/word16du" xmlns:w16sdtdh="http://schemas.microsoft.com/office/word/2020/wordml/sdtdatahash" xmlns:w16se="http://schemas.microsoft.com/office/word/2015/wordml/symex" xmlns:wpg="http://schemas.microsoft.com/office/word/2010/wordprocessingGroup" xmlns:wpi="http://schemas.microsoft.com/office/word/2010/wordprocessingInk" xmlns:wne="http://schemas.microsoft.com/office/word/2006/wordml" xmlns:wps="http://schemas.microsoft.com/office/word/2010/wordprocessingShape" mc:Ignorable="w14 w15 w16se w16cid w16 w16cex w16sdtdh wp14">
   <w:abstractNum w:abstractNumId="0" w15:restartNumberingAfterBreak="0">
     <w:nsid w:val="05386125"/>
     <w:multiLevelType w:val="hybridMultilevel"/>
@@ -24990,7 +25795,7 @@
   <w:style w:type="paragraph" w:default="1" w:styleId="Normal">
     <w:name w:val="Normal"/>
     <w:qFormat/>
-    <w:rsid w:val="00FA047C"/>
+    <w:rsid w:val="000D3005"/>
     <w:pPr>
       <w:spacing w:after="40" w:line="276" w:lineRule="auto"/>
     </w:pPr>

</xml_diff>